<commit_message>
Updated the documintation to include getExtrimom function
</commit_message>
<xml_diff>
--- a/EClab_CV 1.0.docx
+++ b/EClab_CV 1.0.docx
@@ -3698,7 +3698,272 @@
     </w:p>
     <w:p>
       <w:pPr>
+        <w:rPr>
+          <w:b/>
+          <w:bCs/>
+          <w:sz w:val="28"/>
+          <w:szCs w:val="28"/>
+          <w:u w:val="single"/>
+        </w:rPr>
+      </w:pPr>
+      <w:proofErr w:type="spellStart"/>
+      <w:r>
+        <w:rPr>
+          <w:b/>
+          <w:bCs/>
+          <w:sz w:val="28"/>
+          <w:szCs w:val="28"/>
+          <w:u w:val="single"/>
+        </w:rPr>
+        <w:t>getExtrimom</w:t>
+      </w:r>
+      <w:proofErr w:type="spellEnd"/>
+    </w:p>
+    <w:p>
+      <w:pPr>
+        <w:ind w:firstLine="720"/>
+      </w:pPr>
+      <w:proofErr w:type="spellStart"/>
+      <w:r>
+        <w:rPr>
+          <w:sz w:val="28"/>
+          <w:szCs w:val="28"/>
+        </w:rPr>
+        <w:t>Syntex</w:t>
+      </w:r>
+      <w:proofErr w:type="spellEnd"/>
+      <w:r>
+        <w:rPr>
+          <w:sz w:val="28"/>
+          <w:szCs w:val="28"/>
+        </w:rPr>
+        <w:t>:</w:t>
+      </w:r>
+    </w:p>
+    <w:p>
+      <w:pPr>
+        <w:ind w:left="720" w:firstLine="720"/>
+      </w:pPr>
+      <w:proofErr w:type="spellStart"/>
+      <w:r>
+        <w:rPr>
+          <w:rFonts w:ascii="Calibri" w:eastAsia="Calibri" w:hAnsi="Calibri" w:cs="Calibri"/>
+          <w:sz w:val="28"/>
+          <w:szCs w:val="28"/>
+        </w:rPr>
+        <w:t>getExtrimom</w:t>
+      </w:r>
+      <w:proofErr w:type="spellEnd"/>
+      <w:r>
+        <w:rPr>
+          <w:rFonts w:ascii="Calibri" w:eastAsia="Calibri" w:hAnsi="Calibri" w:cs="Calibri"/>
+          <w:sz w:val="28"/>
+          <w:szCs w:val="28"/>
+        </w:rPr>
+        <w:t>(obj)</w:t>
+      </w:r>
+    </w:p>
+    <w:p>
+      <w:pPr>
         <w:ind w:left="720"/>
+        <w:rPr>
+          <w:sz w:val="28"/>
+          <w:szCs w:val="28"/>
+        </w:rPr>
+      </w:pPr>
+      <w:r>
+        <w:rPr>
+          <w:sz w:val="28"/>
+          <w:szCs w:val="28"/>
+        </w:rPr>
+        <w:t>Description:</w:t>
+      </w:r>
+    </w:p>
+    <w:p>
+      <w:pPr>
+        <w:ind w:left="1440"/>
+        <w:rPr>
+          <w:rFonts w:ascii="Calibri" w:eastAsia="Calibri" w:hAnsi="Calibri" w:cs="Calibri"/>
+          <w:sz w:val="28"/>
+          <w:szCs w:val="28"/>
+        </w:rPr>
+      </w:pPr>
+      <w:r>
+        <w:rPr>
+          <w:rFonts w:ascii="Calibri" w:eastAsia="Calibri" w:hAnsi="Calibri" w:cs="Calibri"/>
+          <w:sz w:val="28"/>
+          <w:szCs w:val="28"/>
+        </w:rPr>
+        <w:t xml:space="preserve">This function built mainly as a utility function, after doing some changes in the data there’s a need to update </w:t>
+      </w:r>
+      <w:proofErr w:type="spellStart"/>
+      <w:r>
+        <w:rPr>
+          <w:rFonts w:ascii="Calibri" w:eastAsia="Calibri" w:hAnsi="Calibri" w:cs="Calibri"/>
+          <w:sz w:val="28"/>
+          <w:szCs w:val="28"/>
+        </w:rPr>
+        <w:t>extrimoms</w:t>
+      </w:r>
+      <w:proofErr w:type="spellEnd"/>
+      <w:r>
+        <w:rPr>
+          <w:rFonts w:ascii="Calibri" w:eastAsia="Calibri" w:hAnsi="Calibri" w:cs="Calibri"/>
+          <w:sz w:val="28"/>
+          <w:szCs w:val="28"/>
+        </w:rPr>
+        <w:t xml:space="preserve"> (for example after doing c=a-b the minus function use </w:t>
+      </w:r>
+      <w:proofErr w:type="spellStart"/>
+      <w:r>
+        <w:rPr>
+          <w:rFonts w:ascii="Calibri" w:eastAsia="Calibri" w:hAnsi="Calibri" w:cs="Calibri"/>
+          <w:sz w:val="28"/>
+          <w:szCs w:val="28"/>
+        </w:rPr>
+        <w:t>getExtrimom</w:t>
+      </w:r>
+      <w:proofErr w:type="spellEnd"/>
+      <w:r>
+        <w:rPr>
+          <w:rFonts w:ascii="Calibri" w:eastAsia="Calibri" w:hAnsi="Calibri" w:cs="Calibri"/>
+          <w:sz w:val="28"/>
+          <w:szCs w:val="28"/>
+        </w:rPr>
+        <w:t xml:space="preserve"> function to update </w:t>
+      </w:r>
+      <w:proofErr w:type="spellStart"/>
+      <w:r>
+        <w:rPr>
+          <w:rFonts w:ascii="Calibri" w:eastAsia="Calibri" w:hAnsi="Calibri" w:cs="Calibri"/>
+          <w:sz w:val="28"/>
+          <w:szCs w:val="28"/>
+        </w:rPr>
+        <w:t>c.EmaxRed</w:t>
+      </w:r>
+      <w:proofErr w:type="spellEnd"/>
+      <w:r>
+        <w:rPr>
+          <w:rFonts w:ascii="Calibri" w:eastAsia="Calibri" w:hAnsi="Calibri" w:cs="Calibri"/>
+          <w:sz w:val="28"/>
+          <w:szCs w:val="28"/>
+        </w:rPr>
+        <w:t xml:space="preserve">, </w:t>
+      </w:r>
+      <w:proofErr w:type="spellStart"/>
+      <w:r>
+        <w:rPr>
+          <w:rFonts w:ascii="Calibri" w:eastAsia="Calibri" w:hAnsi="Calibri" w:cs="Calibri"/>
+          <w:sz w:val="28"/>
+          <w:szCs w:val="28"/>
+        </w:rPr>
+        <w:t>c.EmaxOx</w:t>
+      </w:r>
+      <w:proofErr w:type="spellEnd"/>
+      <w:r>
+        <w:rPr>
+          <w:rFonts w:ascii="Calibri" w:eastAsia="Calibri" w:hAnsi="Calibri" w:cs="Calibri"/>
+          <w:sz w:val="28"/>
+          <w:szCs w:val="28"/>
+        </w:rPr>
+        <w:t xml:space="preserve">, </w:t>
+      </w:r>
+      <w:proofErr w:type="spellStart"/>
+      <w:r>
+        <w:rPr>
+          <w:rFonts w:ascii="Calibri" w:eastAsia="Calibri" w:hAnsi="Calibri" w:cs="Calibri"/>
+          <w:sz w:val="28"/>
+          <w:szCs w:val="28"/>
+        </w:rPr>
+        <w:t>c.</w:t>
+      </w:r>
+      <w:r>
+        <w:rPr>
+          <w:rFonts w:ascii="Calibri" w:eastAsia="Calibri" w:hAnsi="Calibri" w:cs="Calibri"/>
+          <w:sz w:val="28"/>
+          <w:szCs w:val="28"/>
+        </w:rPr>
+        <w:t>I</w:t>
+      </w:r>
+      <w:r>
+        <w:rPr>
+          <w:rFonts w:ascii="Calibri" w:eastAsia="Calibri" w:hAnsi="Calibri" w:cs="Calibri"/>
+          <w:sz w:val="28"/>
+          <w:szCs w:val="28"/>
+        </w:rPr>
+        <w:t>maxRed</w:t>
+      </w:r>
+      <w:proofErr w:type="spellEnd"/>
+      <w:r>
+        <w:rPr>
+          <w:rFonts w:ascii="Calibri" w:eastAsia="Calibri" w:hAnsi="Calibri" w:cs="Calibri"/>
+          <w:sz w:val="28"/>
+          <w:szCs w:val="28"/>
+        </w:rPr>
+        <w:t xml:space="preserve">, </w:t>
+      </w:r>
+      <w:proofErr w:type="spellStart"/>
+      <w:r>
+        <w:rPr>
+          <w:rFonts w:ascii="Calibri" w:eastAsia="Calibri" w:hAnsi="Calibri" w:cs="Calibri"/>
+          <w:sz w:val="28"/>
+          <w:szCs w:val="28"/>
+        </w:rPr>
+        <w:t>c.</w:t>
+      </w:r>
+      <w:r>
+        <w:rPr>
+          <w:rFonts w:ascii="Calibri" w:eastAsia="Calibri" w:hAnsi="Calibri" w:cs="Calibri"/>
+          <w:sz w:val="28"/>
+          <w:szCs w:val="28"/>
+        </w:rPr>
+        <w:t>I</w:t>
+      </w:r>
+      <w:r>
+        <w:rPr>
+          <w:rFonts w:ascii="Calibri" w:eastAsia="Calibri" w:hAnsi="Calibri" w:cs="Calibri"/>
+          <w:sz w:val="28"/>
+          <w:szCs w:val="28"/>
+        </w:rPr>
+        <w:t>maxOx</w:t>
+      </w:r>
+      <w:proofErr w:type="spellEnd"/>
+      <w:r>
+        <w:rPr>
+          <w:rFonts w:ascii="Calibri" w:eastAsia="Calibri" w:hAnsi="Calibri" w:cs="Calibri"/>
+          <w:sz w:val="28"/>
+          <w:szCs w:val="28"/>
+        </w:rPr>
+        <w:t xml:space="preserve">, </w:t>
+      </w:r>
+      <w:proofErr w:type="spellStart"/>
+      <w:r>
+        <w:rPr>
+          <w:rFonts w:ascii="Calibri" w:eastAsia="Calibri" w:hAnsi="Calibri" w:cs="Calibri"/>
+          <w:sz w:val="28"/>
+          <w:szCs w:val="28"/>
+        </w:rPr>
+        <w:t>c.peaks</w:t>
+      </w:r>
+      <w:proofErr w:type="spellEnd"/>
+      <w:r>
+        <w:rPr>
+          <w:rFonts w:ascii="Calibri" w:eastAsia="Calibri" w:hAnsi="Calibri" w:cs="Calibri"/>
+          <w:sz w:val="28"/>
+          <w:szCs w:val="28"/>
+        </w:rPr>
+        <w:t>)</w:t>
+      </w:r>
+    </w:p>
+    <w:p>
+      <w:pPr>
+        <w:rPr>
+          <w:b/>
+          <w:bCs/>
+          <w:sz w:val="28"/>
+          <w:szCs w:val="28"/>
+          <w:u w:val="single"/>
+        </w:rPr>
       </w:pPr>
       <w:bookmarkStart w:id="0" w:name="_GoBack"/>
       <w:bookmarkEnd w:id="0"/>

</xml_diff>

<commit_message>
Updated the documintation to include getRed function
</commit_message>
<xml_diff>
--- a/EClab_CV 1.0.docx
+++ b/EClab_CV 1.0.docx
@@ -2718,7 +2718,6 @@
         </w:drawing>
       </w:r>
     </w:p>
-    <w:p/>
     <w:p>
       <w:pPr>
         <w:rPr>
@@ -2738,7 +2737,17 @@
           <w:szCs w:val="28"/>
           <w:u w:val="single"/>
         </w:rPr>
-        <w:t>evenup</w:t>
+        <w:t>get</w:t>
+      </w:r>
+      <w:r>
+        <w:rPr>
+          <w:b/>
+          <w:bCs/>
+          <w:sz w:val="28"/>
+          <w:szCs w:val="28"/>
+          <w:u w:val="single"/>
+        </w:rPr>
+        <w:t>Red</w:t>
       </w:r>
       <w:proofErr w:type="spellEnd"/>
     </w:p>
@@ -2768,11 +2777,17 @@
         <w:ind w:left="720" w:firstLine="720"/>
       </w:pPr>
       <w:r>
-        <w:t>array=</w:t>
-      </w:r>
-      <w:proofErr w:type="spellStart"/>
-      <w:r>
-        <w:t>evenup</w:t>
+        <w:t>red</w:t>
+      </w:r>
+      <w:r>
+        <w:t>=</w:t>
+      </w:r>
+      <w:proofErr w:type="spellStart"/>
+      <w:r>
+        <w:t>get</w:t>
+      </w:r>
+      <w:r>
+        <w:t>Red</w:t>
       </w:r>
       <w:proofErr w:type="spellEnd"/>
       <w:r>
@@ -2810,50 +2825,40 @@
         </w:rPr>
         <w:t xml:space="preserve">This function </w:t>
       </w:r>
-      <w:proofErr w:type="gramStart"/>
-      <w:r>
-        <w:rPr>
-          <w:sz w:val="28"/>
-          <w:szCs w:val="28"/>
-        </w:rPr>
-        <w:t>interpolate</w:t>
-      </w:r>
-      <w:proofErr w:type="gramEnd"/>
-      <w:r>
-        <w:rPr>
-          <w:sz w:val="28"/>
-          <w:szCs w:val="28"/>
-        </w:rPr>
-        <w:t xml:space="preserve"> CV array so all the </w:t>
-      </w:r>
-      <w:r>
-        <w:rPr>
-          <w:sz w:val="28"/>
-          <w:szCs w:val="28"/>
-        </w:rPr>
-        <w:t xml:space="preserve">objects in the array will have the same number of dots. </w:t>
-      </w:r>
-      <w:r>
-        <w:rPr>
-          <w:sz w:val="28"/>
-          <w:szCs w:val="28"/>
-        </w:rPr>
-        <w:t>It uses 1</w:t>
-      </w:r>
-      <w:r>
-        <w:rPr>
-          <w:sz w:val="28"/>
-          <w:szCs w:val="28"/>
-          <w:vertAlign w:val="superscript"/>
-        </w:rPr>
-        <w:t>st</w:t>
-      </w:r>
-      <w:r>
-        <w:rPr>
-          <w:sz w:val="28"/>
-          <w:szCs w:val="28"/>
-        </w:rPr>
-        <w:t xml:space="preserve"> order interpolation and take the smallest number of dots in the array. </w:t>
+      <w:r>
+        <w:rPr>
+          <w:sz w:val="28"/>
+          <w:szCs w:val="28"/>
+        </w:rPr>
+        <w:t xml:space="preserve">takes only the </w:t>
+      </w:r>
+      <w:r>
+        <w:rPr>
+          <w:sz w:val="28"/>
+          <w:szCs w:val="28"/>
+        </w:rPr>
+        <w:t>reduction</w:t>
+      </w:r>
+      <w:r>
+        <w:rPr>
+          <w:sz w:val="28"/>
+          <w:szCs w:val="28"/>
+        </w:rPr>
+        <w:t xml:space="preserve"> part of CV object. If a is a matrix of CVs </w:t>
+      </w:r>
+      <w:r>
+        <w:rPr>
+          <w:sz w:val="28"/>
+          <w:szCs w:val="28"/>
+        </w:rPr>
+        <w:t>red</w:t>
+      </w:r>
+      <w:r>
+        <w:rPr>
+          <w:sz w:val="28"/>
+          <w:szCs w:val="28"/>
+        </w:rPr>
+        <w:t xml:space="preserve"> will be matrix of CVs containing only the oxidation part</w:t>
       </w:r>
     </w:p>
     <w:p>
@@ -2862,7 +2867,6 @@
         <w:rPr>
           <w:sz w:val="28"/>
           <w:szCs w:val="28"/>
-          <w:rtl/>
         </w:rPr>
       </w:pPr>
       <w:r>
@@ -2875,30 +2879,179 @@
     </w:p>
     <w:p>
       <w:pPr>
-        <w:ind w:firstLine="720"/>
-        <w:rPr>
-          <w:sz w:val="28"/>
-          <w:szCs w:val="28"/>
-        </w:rPr>
-      </w:pPr>
-      <w:r>
-        <w:rPr>
-          <w:sz w:val="28"/>
-          <w:szCs w:val="28"/>
-          <w:rtl/>
+        <w:spacing w:line="234" w:lineRule="atLeast"/>
+        <w:rPr>
+          <w:rFonts w:ascii="Consolas" w:eastAsia="Times New Roman" w:hAnsi="Consolas" w:cs="Times New Roman"/>
+          <w:color w:val="000000"/>
+          <w:sz w:val="19"/>
+          <w:szCs w:val="19"/>
+          <w:lang w:bidi="he-IL"/>
+        </w:rPr>
+      </w:pPr>
+      <w:r>
+        <w:rPr>
+          <w:sz w:val="28"/>
+          <w:szCs w:val="28"/>
+        </w:rPr>
+        <w:tab/>
+      </w:r>
+      <w:r>
+        <w:rPr>
+          <w:rFonts w:ascii="Consolas" w:eastAsia="Times New Roman" w:hAnsi="Consolas" w:cs="Times New Roman"/>
+          <w:color w:val="000000"/>
+          <w:sz w:val="19"/>
+          <w:szCs w:val="19"/>
+          <w:lang w:bidi="he-IL"/>
+        </w:rPr>
+        <w:t>CV=EClab_CV(</w:t>
+      </w:r>
+      <w:r>
+        <w:rPr>
+          <w:rFonts w:ascii="Consolas" w:eastAsia="Times New Roman" w:hAnsi="Consolas" w:cs="Times New Roman"/>
+          <w:color w:val="A020F0"/>
+          <w:sz w:val="19"/>
+          <w:szCs w:val="19"/>
+          <w:lang w:bidi="he-IL"/>
+        </w:rPr>
+        <w:t>'1.mpt'</w:t>
+      </w:r>
+      <w:r>
+        <w:rPr>
+          <w:rFonts w:ascii="Consolas" w:eastAsia="Times New Roman" w:hAnsi="Consolas" w:cs="Times New Roman"/>
+          <w:color w:val="000000"/>
+          <w:sz w:val="19"/>
+          <w:szCs w:val="19"/>
+          <w:lang w:bidi="he-IL"/>
+        </w:rPr>
+        <w:t>);</w:t>
+      </w:r>
+    </w:p>
+    <w:p>
+      <w:pPr>
+        <w:spacing w:after="0" w:line="234" w:lineRule="atLeast"/>
+        <w:ind w:left="720"/>
+        <w:rPr>
+          <w:rFonts w:ascii="Consolas" w:eastAsia="Times New Roman" w:hAnsi="Consolas" w:cs="Times New Roman"/>
+          <w:color w:val="000000"/>
+          <w:sz w:val="19"/>
+          <w:szCs w:val="19"/>
+          <w:lang w:bidi="he-IL"/>
+        </w:rPr>
+      </w:pPr>
+      <w:r>
+        <w:rPr>
+          <w:rFonts w:ascii="Consolas" w:eastAsia="Times New Roman" w:hAnsi="Consolas" w:cs="Times New Roman"/>
+          <w:color w:val="000000"/>
+          <w:sz w:val="19"/>
+          <w:szCs w:val="19"/>
+          <w:lang w:bidi="he-IL"/>
+        </w:rPr>
+        <w:t>red=getRed(CV);</w:t>
+      </w:r>
+    </w:p>
+    <w:p>
+      <w:pPr>
+        <w:spacing w:after="0" w:line="234" w:lineRule="atLeast"/>
+        <w:ind w:left="720"/>
+        <w:rPr>
+          <w:rFonts w:ascii="Consolas" w:eastAsia="Times New Roman" w:hAnsi="Consolas" w:cs="Times New Roman"/>
+          <w:color w:val="000000"/>
+          <w:sz w:val="19"/>
+          <w:szCs w:val="19"/>
+          <w:lang w:bidi="he-IL"/>
+        </w:rPr>
+      </w:pPr>
+      <w:r>
+        <w:rPr>
+          <w:rFonts w:ascii="Consolas" w:eastAsia="Times New Roman" w:hAnsi="Consolas" w:cs="Times New Roman"/>
+          <w:color w:val="000000"/>
+          <w:sz w:val="19"/>
+          <w:szCs w:val="19"/>
+          <w:lang w:bidi="he-IL"/>
+        </w:rPr>
+        <w:t>plot(CV)</w:t>
+      </w:r>
+    </w:p>
+    <w:p>
+      <w:pPr>
+        <w:spacing w:after="0" w:line="234" w:lineRule="atLeast"/>
+        <w:ind w:left="720"/>
+        <w:rPr>
+          <w:rFonts w:ascii="Consolas" w:eastAsia="Times New Roman" w:hAnsi="Consolas" w:cs="Times New Roman"/>
+          <w:color w:val="000000"/>
+          <w:sz w:val="19"/>
+          <w:szCs w:val="19"/>
+          <w:lang w:bidi="he-IL"/>
+        </w:rPr>
+      </w:pPr>
+      <w:r>
+        <w:rPr>
+          <w:rFonts w:ascii="Consolas" w:eastAsia="Times New Roman" w:hAnsi="Consolas" w:cs="Times New Roman"/>
+          <w:color w:val="000000"/>
+          <w:sz w:val="19"/>
+          <w:szCs w:val="19"/>
+          <w:lang w:bidi="he-IL"/>
+        </w:rPr>
+        <w:t xml:space="preserve">hold </w:t>
+      </w:r>
+      <w:r>
+        <w:rPr>
+          <w:rFonts w:ascii="Consolas" w:eastAsia="Times New Roman" w:hAnsi="Consolas" w:cs="Times New Roman"/>
+          <w:color w:val="A020F0"/>
+          <w:sz w:val="19"/>
+          <w:szCs w:val="19"/>
+          <w:lang w:bidi="he-IL"/>
+        </w:rPr>
+        <w:t>on</w:t>
+      </w:r>
+    </w:p>
+    <w:p>
+      <w:pPr>
+        <w:spacing w:after="0" w:line="234" w:lineRule="atLeast"/>
+        <w:ind w:left="720"/>
+        <w:rPr>
+          <w:rFonts w:ascii="Consolas" w:eastAsia="Times New Roman" w:hAnsi="Consolas" w:cs="Times New Roman"/>
+          <w:color w:val="000000"/>
+          <w:sz w:val="19"/>
+          <w:szCs w:val="19"/>
+          <w:lang w:bidi="he-IL"/>
+        </w:rPr>
+      </w:pPr>
+      <w:r>
+        <w:rPr>
+          <w:rFonts w:ascii="Consolas" w:eastAsia="Times New Roman" w:hAnsi="Consolas" w:cs="Times New Roman"/>
+          <w:color w:val="000000"/>
+          <w:sz w:val="19"/>
+          <w:szCs w:val="19"/>
+          <w:lang w:bidi="he-IL"/>
+        </w:rPr>
+        <w:t>scatter(red,1)</w:t>
+      </w:r>
+    </w:p>
+    <w:p>
+      <w:pPr>
+        <w:shd w:val="clear" w:color="auto" w:fill="FFFFFF"/>
+        <w:spacing w:after="0" w:line="240" w:lineRule="auto"/>
+        <w:rPr>
+          <w:rFonts w:ascii="Consolas" w:eastAsia="Times New Roman" w:hAnsi="Consolas" w:cs="Times New Roman"/>
+          <w:color w:val="404040"/>
+          <w:sz w:val="21"/>
+          <w:szCs w:val="21"/>
+          <w:lang w:bidi="he-IL"/>
+        </w:rPr>
+      </w:pPr>
+      <w:r>
+        <w:rPr>
+          <w:noProof/>
+          <w:sz w:val="28"/>
+          <w:szCs w:val="28"/>
         </w:rPr>
         <w:lastRenderedPageBreak/>
-        <w:tab/>
-      </w:r>
-      <w:r>
-        <w:rPr>
-          <w:noProof/>
-        </w:rPr>
         <w:drawing>
-          <wp:inline distT="0" distB="0" distL="0" distR="0" wp14:anchorId="638259E8" wp14:editId="5D14E3EB">
-            <wp:extent cx="3602531" cy="4756150"/>
-            <wp:effectExtent l="0" t="0" r="0" b="6350"/>
-            <wp:docPr id="12" name="תמונה 12"/>
+          <wp:inline distT="0" distB="0" distL="0" distR="0" wp14:anchorId="37B69F1C" wp14:editId="31F52938">
+            <wp:extent cx="5943600" cy="4457700"/>
+            <wp:effectExtent l="0" t="0" r="0" b="0"/>
+            <wp:docPr id="5" name="תמונה 5" descr="C:\Users\Amir Raicher\AppData\Local\Microsoft\Windows\INetCache\Content.MSO\715C9581.tmp"/>
             <wp:cNvGraphicFramePr>
               <a:graphicFrameLocks xmlns:a="http://schemas.openxmlformats.org/drawingml/2006/main" noChangeAspect="1"/>
             </wp:cNvGraphicFramePr>
@@ -2906,23 +3059,36 @@
               <a:graphicData uri="http://schemas.openxmlformats.org/drawingml/2006/picture">
                 <pic:pic xmlns:pic="http://schemas.openxmlformats.org/drawingml/2006/picture">
                   <pic:nvPicPr>
-                    <pic:cNvPr id="1" name=""/>
-                    <pic:cNvPicPr/>
+                    <pic:cNvPr id="0" name="Picture 1" descr="C:\Users\Amir Raicher\AppData\Local\Microsoft\Windows\INetCache\Content.MSO\715C9581.tmp"/>
+                    <pic:cNvPicPr>
+                      <a:picLocks noChangeAspect="1" noChangeArrowheads="1"/>
+                    </pic:cNvPicPr>
                   </pic:nvPicPr>
                   <pic:blipFill>
-                    <a:blip r:embed="rId12"/>
+                    <a:blip r:embed="rId12">
+                      <a:extLst>
+                        <a:ext uri="{28A0092B-C50C-407E-A947-70E740481C1C}">
+                          <a14:useLocalDpi xmlns:a14="http://schemas.microsoft.com/office/drawing/2010/main" val="0"/>
+                        </a:ext>
+                      </a:extLst>
+                    </a:blip>
+                    <a:srcRect/>
                     <a:stretch>
                       <a:fillRect/>
                     </a:stretch>
                   </pic:blipFill>
-                  <pic:spPr>
+                  <pic:spPr bwMode="auto">
                     <a:xfrm>
                       <a:off x="0" y="0"/>
-                      <a:ext cx="3606393" cy="4761249"/>
+                      <a:ext cx="5943600" cy="4457700"/>
                     </a:xfrm>
                     <a:prstGeom prst="rect">
                       <a:avLst/>
                     </a:prstGeom>
+                    <a:noFill/>
+                    <a:ln>
+                      <a:noFill/>
+                    </a:ln>
                   </pic:spPr>
                 </pic:pic>
               </a:graphicData>
@@ -2931,6 +3097,16 @@
         </w:drawing>
       </w:r>
     </w:p>
+    <w:p>
+      <w:pPr>
+        <w:ind w:firstLine="720"/>
+        <w:rPr>
+          <w:sz w:val="28"/>
+          <w:szCs w:val="28"/>
+        </w:rPr>
+      </w:pPr>
+    </w:p>
+    <w:p/>
     <w:p/>
     <w:p>
       <w:pPr>
@@ -2951,7 +3127,7 @@
           <w:szCs w:val="28"/>
           <w:u w:val="single"/>
         </w:rPr>
-        <w:t>Iarray</w:t>
+        <w:t>evenup</w:t>
       </w:r>
       <w:proofErr w:type="spellEnd"/>
     </w:p>
@@ -2980,31 +3156,93 @@
       <w:pPr>
         <w:ind w:left="720" w:firstLine="720"/>
       </w:pPr>
-      <w:proofErr w:type="spellStart"/>
-      <w:r>
-        <w:t>I_mat</w:t>
-      </w:r>
-      <w:proofErr w:type="spellEnd"/>
-      <w:r>
-        <w:t>=</w:t>
-      </w:r>
-      <w:proofErr w:type="spellStart"/>
-      <w:r>
-        <w:t>Iarray</w:t>
-      </w:r>
-      <w:proofErr w:type="spellEnd"/>
-      <w:r>
-        <w:t>([</w:t>
-      </w:r>
-      <w:proofErr w:type="spellStart"/>
+      <w:r>
+        <w:t>array=</w:t>
+      </w:r>
+      <w:proofErr w:type="spellStart"/>
+      <w:r>
+        <w:t>evenup</w:t>
+      </w:r>
+      <w:proofErr w:type="spellEnd"/>
+      <w:r>
+        <w:t>(a)</w:t>
+      </w:r>
+    </w:p>
+    <w:p>
+      <w:pPr>
+        <w:ind w:firstLine="720"/>
+        <w:rPr>
+          <w:sz w:val="28"/>
+          <w:szCs w:val="28"/>
+        </w:rPr>
+      </w:pPr>
+      <w:r>
+        <w:rPr>
+          <w:sz w:val="28"/>
+          <w:szCs w:val="28"/>
+        </w:rPr>
+        <w:t>Description:</w:t>
+      </w:r>
+    </w:p>
+    <w:p>
+      <w:pPr>
+        <w:ind w:left="720" w:firstLine="720"/>
+        <w:rPr>
+          <w:sz w:val="28"/>
+          <w:szCs w:val="28"/>
+        </w:rPr>
+      </w:pPr>
+      <w:r>
+        <w:rPr>
+          <w:sz w:val="28"/>
+          <w:szCs w:val="28"/>
+        </w:rPr>
+        <w:t xml:space="preserve">This function </w:t>
+      </w:r>
       <w:proofErr w:type="gramStart"/>
       <w:r>
-        <w:t>a,b</w:t>
-      </w:r>
-      <w:proofErr w:type="spellEnd"/>
+        <w:rPr>
+          <w:sz w:val="28"/>
+          <w:szCs w:val="28"/>
+        </w:rPr>
+        <w:t>interpolate</w:t>
+      </w:r>
       <w:proofErr w:type="gramEnd"/>
       <w:r>
-        <w:t>])</w:t>
+        <w:rPr>
+          <w:sz w:val="28"/>
+          <w:szCs w:val="28"/>
+        </w:rPr>
+        <w:t xml:space="preserve"> CV array so all the </w:t>
+      </w:r>
+      <w:r>
+        <w:rPr>
+          <w:sz w:val="28"/>
+          <w:szCs w:val="28"/>
+        </w:rPr>
+        <w:t xml:space="preserve">objects in the array will have the same number of dots. </w:t>
+      </w:r>
+      <w:r>
+        <w:rPr>
+          <w:sz w:val="28"/>
+          <w:szCs w:val="28"/>
+        </w:rPr>
+        <w:t>It uses 1</w:t>
+      </w:r>
+      <w:r>
+        <w:rPr>
+          <w:sz w:val="28"/>
+          <w:szCs w:val="28"/>
+          <w:vertAlign w:val="superscript"/>
+        </w:rPr>
+        <w:t>st</w:t>
+      </w:r>
+      <w:r>
+        <w:rPr>
+          <w:sz w:val="28"/>
+          <w:szCs w:val="28"/>
+        </w:rPr>
+        <w:t xml:space="preserve"> order interpolation and take the smallest number of dots in the array. </w:t>
       </w:r>
     </w:p>
     <w:p>
@@ -3013,127 +3251,15 @@
         <w:rPr>
           <w:sz w:val="28"/>
           <w:szCs w:val="28"/>
-        </w:rPr>
-      </w:pPr>
-      <w:r>
-        <w:rPr>
-          <w:sz w:val="28"/>
-          <w:szCs w:val="28"/>
-        </w:rPr>
-        <w:t>Description:</w:t>
-      </w:r>
-    </w:p>
-    <w:p>
-      <w:pPr>
-        <w:ind w:left="720" w:firstLine="720"/>
-        <w:rPr>
-          <w:sz w:val="28"/>
-          <w:szCs w:val="28"/>
-        </w:rPr>
-      </w:pPr>
-      <w:r>
-        <w:rPr>
-          <w:sz w:val="28"/>
-          <w:szCs w:val="28"/>
-        </w:rPr>
-        <w:t xml:space="preserve">This function transform </w:t>
-      </w:r>
-      <w:r>
-        <w:rPr>
-          <w:sz w:val="28"/>
-          <w:szCs w:val="28"/>
-        </w:rPr>
-        <w:t>CV</w:t>
-      </w:r>
-      <w:r>
-        <w:rPr>
-          <w:sz w:val="28"/>
-          <w:szCs w:val="28"/>
-        </w:rPr>
-        <w:t xml:space="preserve"> array to I matrix.</w:t>
-      </w:r>
-    </w:p>
-    <w:p>
-      <w:pPr>
-        <w:ind w:left="1440" w:firstLine="60"/>
-        <w:rPr>
-          <w:sz w:val="28"/>
-          <w:szCs w:val="28"/>
-        </w:rPr>
-      </w:pPr>
-      <w:r>
-        <w:rPr>
-          <w:sz w:val="28"/>
-          <w:szCs w:val="28"/>
-        </w:rPr>
-        <w:t xml:space="preserve">each column </w:t>
-      </w:r>
-      <w:proofErr w:type="gramStart"/>
-      <w:r>
-        <w:rPr>
-          <w:sz w:val="28"/>
-          <w:szCs w:val="28"/>
-        </w:rPr>
-        <w:t>contain</w:t>
-      </w:r>
-      <w:proofErr w:type="gramEnd"/>
-      <w:r>
-        <w:rPr>
-          <w:sz w:val="28"/>
-          <w:szCs w:val="28"/>
-        </w:rPr>
-        <w:t xml:space="preserve"> the I from the same </w:t>
-      </w:r>
-      <w:r>
-        <w:rPr>
-          <w:sz w:val="28"/>
-          <w:szCs w:val="28"/>
-        </w:rPr>
-        <w:t>CV</w:t>
-      </w:r>
-      <w:r>
-        <w:rPr>
-          <w:sz w:val="28"/>
-          <w:szCs w:val="28"/>
-        </w:rPr>
-        <w:t xml:space="preserve"> object.</w:t>
-      </w:r>
-      <w:r>
-        <w:rPr>
-          <w:sz w:val="28"/>
-          <w:szCs w:val="28"/>
-        </w:rPr>
-        <w:t xml:space="preserve"> Notice that the function </w:t>
-      </w:r>
-      <w:r>
-        <w:rPr>
-          <w:sz w:val="28"/>
-          <w:szCs w:val="28"/>
-        </w:rPr>
-        <w:t xml:space="preserve">uses </w:t>
-      </w:r>
-      <w:proofErr w:type="spellStart"/>
-      <w:r>
-        <w:rPr>
-          <w:sz w:val="28"/>
-          <w:szCs w:val="28"/>
-        </w:rPr>
-        <w:t>evenup</w:t>
-      </w:r>
-      <w:proofErr w:type="spellEnd"/>
-      <w:r>
-        <w:rPr>
-          <w:sz w:val="28"/>
-          <w:szCs w:val="28"/>
-        </w:rPr>
-        <w:t xml:space="preserve"> function </w:t>
-      </w:r>
-      <w:r>
-        <w:rPr>
-          <w:sz w:val="28"/>
-          <w:szCs w:val="28"/>
-        </w:rPr>
-        <w:t>so that the I vector will be in the same length.</w:t>
+          <w:rtl/>
+        </w:rPr>
+      </w:pPr>
+      <w:r>
+        <w:rPr>
+          <w:sz w:val="28"/>
+          <w:szCs w:val="28"/>
+        </w:rPr>
+        <w:t>Example:</w:t>
       </w:r>
     </w:p>
     <w:p>
@@ -3148,24 +3274,20 @@
         <w:rPr>
           <w:sz w:val="28"/>
           <w:szCs w:val="28"/>
-        </w:rPr>
-        <w:t>Example:</w:t>
-      </w:r>
-    </w:p>
-    <w:p>
-      <w:pPr>
-        <w:ind w:left="720" w:firstLine="720"/>
-      </w:pPr>
+          <w:rtl/>
+        </w:rPr>
+        <w:lastRenderedPageBreak/>
+        <w:tab/>
+      </w:r>
       <w:r>
         <w:rPr>
           <w:noProof/>
         </w:rPr>
-        <w:lastRenderedPageBreak/>
         <w:drawing>
-          <wp:inline distT="0" distB="0" distL="0" distR="0" wp14:anchorId="223AAFD0" wp14:editId="0300CA28">
-            <wp:extent cx="3140675" cy="3092450"/>
-            <wp:effectExtent l="0" t="0" r="3175" b="0"/>
-            <wp:docPr id="11" name="תמונה 11"/>
+          <wp:inline distT="0" distB="0" distL="0" distR="0" wp14:anchorId="638259E8" wp14:editId="5D14E3EB">
+            <wp:extent cx="3602531" cy="4756150"/>
+            <wp:effectExtent l="0" t="0" r="0" b="6350"/>
+            <wp:docPr id="12" name="תמונה 12"/>
             <wp:cNvGraphicFramePr>
               <a:graphicFrameLocks xmlns:a="http://schemas.openxmlformats.org/drawingml/2006/main" noChangeAspect="1"/>
             </wp:cNvGraphicFramePr>
@@ -3185,7 +3307,7 @@
                   <pic:spPr>
                     <a:xfrm>
                       <a:off x="0" y="0"/>
-                      <a:ext cx="3145791" cy="3097487"/>
+                      <a:ext cx="3606393" cy="4761249"/>
                     </a:xfrm>
                     <a:prstGeom prst="rect">
                       <a:avLst/>
@@ -3198,6 +3320,7 @@
         </w:drawing>
       </w:r>
     </w:p>
+    <w:p/>
     <w:p>
       <w:pPr>
         <w:rPr>
@@ -3208,6 +3331,7 @@
           <w:u w:val="single"/>
         </w:rPr>
       </w:pPr>
+      <w:proofErr w:type="spellStart"/>
       <w:r>
         <w:rPr>
           <w:b/>
@@ -3216,8 +3340,9 @@
           <w:szCs w:val="28"/>
           <w:u w:val="single"/>
         </w:rPr>
-        <w:t>Mean</w:t>
-      </w:r>
+        <w:t>Iarray</w:t>
+      </w:r>
+      <w:proofErr w:type="spellEnd"/>
     </w:p>
     <w:p>
       <w:pPr>
@@ -3243,34 +3368,31 @@
     <w:p>
       <w:pPr>
         <w:ind w:left="720" w:firstLine="720"/>
-        <w:rPr>
-          <w:sz w:val="28"/>
-          <w:szCs w:val="28"/>
-        </w:rPr>
-      </w:pPr>
-      <w:r>
-        <w:rPr>
-          <w:sz w:val="28"/>
-          <w:szCs w:val="28"/>
-        </w:rPr>
-        <w:t>M=mean([</w:t>
+      </w:pPr>
+      <w:proofErr w:type="spellStart"/>
+      <w:r>
+        <w:t>I_mat</w:t>
+      </w:r>
+      <w:proofErr w:type="spellEnd"/>
+      <w:r>
+        <w:t>=</w:t>
+      </w:r>
+      <w:proofErr w:type="spellStart"/>
+      <w:r>
+        <w:t>Iarray</w:t>
+      </w:r>
+      <w:proofErr w:type="spellEnd"/>
+      <w:r>
+        <w:t>([</w:t>
       </w:r>
       <w:proofErr w:type="spellStart"/>
       <w:proofErr w:type="gramStart"/>
       <w:r>
-        <w:rPr>
-          <w:sz w:val="28"/>
-          <w:szCs w:val="28"/>
-        </w:rPr>
         <w:t>a,b</w:t>
       </w:r>
       <w:proofErr w:type="spellEnd"/>
       <w:proofErr w:type="gramEnd"/>
       <w:r>
-        <w:rPr>
-          <w:sz w:val="28"/>
-          <w:szCs w:val="28"/>
-        </w:rPr>
         <w:t>])</w:t>
       </w:r>
     </w:p>
@@ -3292,18 +3414,18 @@
     </w:p>
     <w:p>
       <w:pPr>
-        <w:ind w:left="1440"/>
-        <w:rPr>
-          <w:sz w:val="28"/>
-          <w:szCs w:val="28"/>
-        </w:rPr>
-      </w:pPr>
-      <w:r>
-        <w:rPr>
-          <w:sz w:val="28"/>
-          <w:szCs w:val="28"/>
-        </w:rPr>
-        <w:t xml:space="preserve">This function finds the mean current in each potential for several </w:t>
+        <w:ind w:left="720" w:firstLine="720"/>
+        <w:rPr>
+          <w:sz w:val="28"/>
+          <w:szCs w:val="28"/>
+        </w:rPr>
+      </w:pPr>
+      <w:r>
+        <w:rPr>
+          <w:sz w:val="28"/>
+          <w:szCs w:val="28"/>
+        </w:rPr>
+        <w:t xml:space="preserve">This function transform </w:t>
       </w:r>
       <w:r>
         <w:rPr>
@@ -3317,7 +3439,90 @@
           <w:sz w:val="28"/>
           <w:szCs w:val="28"/>
         </w:rPr>
-        <w:t xml:space="preserve"> object</w:t>
+        <w:t xml:space="preserve"> array to I matrix.</w:t>
+      </w:r>
+    </w:p>
+    <w:p>
+      <w:pPr>
+        <w:ind w:left="1440" w:firstLine="60"/>
+        <w:rPr>
+          <w:sz w:val="28"/>
+          <w:szCs w:val="28"/>
+        </w:rPr>
+      </w:pPr>
+      <w:r>
+        <w:rPr>
+          <w:sz w:val="28"/>
+          <w:szCs w:val="28"/>
+        </w:rPr>
+        <w:t xml:space="preserve">each column </w:t>
+      </w:r>
+      <w:proofErr w:type="gramStart"/>
+      <w:r>
+        <w:rPr>
+          <w:sz w:val="28"/>
+          <w:szCs w:val="28"/>
+        </w:rPr>
+        <w:t>contain</w:t>
+      </w:r>
+      <w:proofErr w:type="gramEnd"/>
+      <w:r>
+        <w:rPr>
+          <w:sz w:val="28"/>
+          <w:szCs w:val="28"/>
+        </w:rPr>
+        <w:t xml:space="preserve"> the I from the same </w:t>
+      </w:r>
+      <w:r>
+        <w:rPr>
+          <w:sz w:val="28"/>
+          <w:szCs w:val="28"/>
+        </w:rPr>
+        <w:t>CV</w:t>
+      </w:r>
+      <w:r>
+        <w:rPr>
+          <w:sz w:val="28"/>
+          <w:szCs w:val="28"/>
+        </w:rPr>
+        <w:t xml:space="preserve"> object.</w:t>
+      </w:r>
+      <w:r>
+        <w:rPr>
+          <w:sz w:val="28"/>
+          <w:szCs w:val="28"/>
+        </w:rPr>
+        <w:t xml:space="preserve"> Notice that the function </w:t>
+      </w:r>
+      <w:r>
+        <w:rPr>
+          <w:sz w:val="28"/>
+          <w:szCs w:val="28"/>
+        </w:rPr>
+        <w:t xml:space="preserve">uses </w:t>
+      </w:r>
+      <w:proofErr w:type="spellStart"/>
+      <w:r>
+        <w:rPr>
+          <w:sz w:val="28"/>
+          <w:szCs w:val="28"/>
+        </w:rPr>
+        <w:t>evenup</w:t>
+      </w:r>
+      <w:proofErr w:type="spellEnd"/>
+      <w:r>
+        <w:rPr>
+          <w:sz w:val="28"/>
+          <w:szCs w:val="28"/>
+        </w:rPr>
+        <w:t xml:space="preserve"> function </w:t>
+      </w:r>
+      <w:r>
+        <w:rPr>
+          <w:sz w:val="28"/>
+          <w:szCs w:val="28"/>
+        </w:rPr>
+        <w:t>so that the I vector will be in the same length.</w:t>
       </w:r>
     </w:p>
     <w:p>
@@ -3346,10 +3551,10 @@
         </w:rPr>
         <w:lastRenderedPageBreak/>
         <w:drawing>
-          <wp:inline distT="0" distB="0" distL="0" distR="0" wp14:anchorId="7DA50B06" wp14:editId="356FDDCC">
-            <wp:extent cx="3333689" cy="3340100"/>
-            <wp:effectExtent l="0" t="0" r="635" b="0"/>
-            <wp:docPr id="13" name="תמונה 13"/>
+          <wp:inline distT="0" distB="0" distL="0" distR="0" wp14:anchorId="223AAFD0" wp14:editId="0300CA28">
+            <wp:extent cx="3140675" cy="3092450"/>
+            <wp:effectExtent l="0" t="0" r="3175" b="0"/>
+            <wp:docPr id="11" name="תמונה 11"/>
             <wp:cNvGraphicFramePr>
               <a:graphicFrameLocks xmlns:a="http://schemas.openxmlformats.org/drawingml/2006/main" noChangeAspect="1"/>
             </wp:cNvGraphicFramePr>
@@ -3369,7 +3574,7 @@
                   <pic:spPr>
                     <a:xfrm>
                       <a:off x="0" y="0"/>
-                      <a:ext cx="3348552" cy="3354991"/>
+                      <a:ext cx="3145791" cy="3097487"/>
                     </a:xfrm>
                     <a:prstGeom prst="rect">
                       <a:avLst/>
@@ -3392,6 +3597,7 @@
           <w:u w:val="single"/>
         </w:rPr>
       </w:pPr>
+      <w:bookmarkStart w:id="0" w:name="_GoBack"/>
       <w:r>
         <w:rPr>
           <w:b/>
@@ -3400,7 +3606,29 @@
           <w:szCs w:val="28"/>
           <w:u w:val="single"/>
         </w:rPr>
-        <w:t>Std</w:t>
+        <w:t>Mean</w:t>
+      </w:r>
+      <w:bookmarkEnd w:id="0"/>
+    </w:p>
+    <w:p>
+      <w:pPr>
+        <w:ind w:firstLine="720"/>
+      </w:pPr>
+      <w:proofErr w:type="spellStart"/>
+      <w:r>
+        <w:rPr>
+          <w:sz w:val="28"/>
+          <w:szCs w:val="28"/>
+        </w:rPr>
+        <w:t>Syntex</w:t>
+      </w:r>
+      <w:proofErr w:type="spellEnd"/>
+      <w:r>
+        <w:rPr>
+          <w:sz w:val="28"/>
+          <w:szCs w:val="28"/>
+        </w:rPr>
+        <w:t>:</w:t>
       </w:r>
     </w:p>
     <w:p>
@@ -3412,218 +3640,80 @@
         </w:rPr>
       </w:pPr>
       <w:r>
-        <w:t>S</w:t>
-      </w:r>
-      <w:r>
-        <w:rPr>
-          <w:sz w:val="28"/>
-          <w:szCs w:val="28"/>
-        </w:rPr>
-        <w:t>ame as mean but with std</w:t>
-      </w:r>
-    </w:p>
-    <w:p>
-      <w:pPr>
-        <w:ind w:left="720" w:firstLine="720"/>
-      </w:pPr>
+        <w:rPr>
+          <w:sz w:val="28"/>
+          <w:szCs w:val="28"/>
+        </w:rPr>
+        <w:t>M=mean([</w:t>
+      </w:r>
+      <w:proofErr w:type="spellStart"/>
+      <w:proofErr w:type="gramStart"/>
+      <w:r>
+        <w:rPr>
+          <w:sz w:val="28"/>
+          <w:szCs w:val="28"/>
+        </w:rPr>
+        <w:t>a,b</w:t>
+      </w:r>
+      <w:proofErr w:type="spellEnd"/>
+      <w:proofErr w:type="gramEnd"/>
+      <w:r>
+        <w:rPr>
+          <w:sz w:val="28"/>
+          <w:szCs w:val="28"/>
+        </w:rPr>
+        <w:t>])</w:t>
+      </w:r>
     </w:p>
     <w:p>
       <w:pPr>
         <w:ind w:firstLine="720"/>
         <w:rPr>
-          <w:rFonts w:ascii="Calibri" w:eastAsia="Calibri" w:hAnsi="Calibri" w:cs="Calibri"/>
-          <w:sz w:val="28"/>
-          <w:szCs w:val="28"/>
-        </w:rPr>
-      </w:pPr>
-    </w:p>
-    <w:p>
-      <w:pPr>
-        <w:rPr>
-          <w:b/>
-          <w:bCs/>
-          <w:sz w:val="28"/>
-          <w:szCs w:val="28"/>
-          <w:u w:val="single"/>
-        </w:rPr>
-      </w:pPr>
-      <w:r>
-        <w:rPr>
-          <w:b/>
-          <w:bCs/>
-          <w:sz w:val="28"/>
-          <w:szCs w:val="28"/>
-          <w:u w:val="single"/>
-        </w:rPr>
-        <w:t>RSD</w:t>
+          <w:sz w:val="28"/>
+          <w:szCs w:val="28"/>
+        </w:rPr>
+      </w:pPr>
+      <w:r>
+        <w:rPr>
+          <w:sz w:val="28"/>
+          <w:szCs w:val="28"/>
+        </w:rPr>
+        <w:t>Description:</w:t>
+      </w:r>
+    </w:p>
+    <w:p>
+      <w:pPr>
+        <w:ind w:left="1440"/>
+        <w:rPr>
+          <w:sz w:val="28"/>
+          <w:szCs w:val="28"/>
+        </w:rPr>
+      </w:pPr>
+      <w:r>
+        <w:rPr>
+          <w:sz w:val="28"/>
+          <w:szCs w:val="28"/>
+        </w:rPr>
+        <w:t xml:space="preserve">This function finds the mean current in each potential for several </w:t>
+      </w:r>
+      <w:r>
+        <w:rPr>
+          <w:sz w:val="28"/>
+          <w:szCs w:val="28"/>
+        </w:rPr>
+        <w:t>CV</w:t>
+      </w:r>
+      <w:r>
+        <w:rPr>
+          <w:sz w:val="28"/>
+          <w:szCs w:val="28"/>
+        </w:rPr>
+        <w:t xml:space="preserve"> object</w:t>
       </w:r>
     </w:p>
     <w:p>
       <w:pPr>
         <w:ind w:firstLine="720"/>
-      </w:pPr>
-      <w:proofErr w:type="spellStart"/>
-      <w:r>
-        <w:rPr>
-          <w:sz w:val="28"/>
-          <w:szCs w:val="28"/>
-        </w:rPr>
-        <w:t>Syntex</w:t>
-      </w:r>
-      <w:proofErr w:type="spellEnd"/>
-      <w:r>
-        <w:rPr>
-          <w:sz w:val="28"/>
-          <w:szCs w:val="28"/>
-        </w:rPr>
-        <w:t>:</w:t>
-      </w:r>
-    </w:p>
-    <w:p>
-      <w:pPr>
-        <w:ind w:left="720" w:firstLine="720"/>
-      </w:pPr>
-      <w:r>
-        <w:rPr>
-          <w:rFonts w:ascii="Calibri" w:eastAsia="Calibri" w:hAnsi="Calibri" w:cs="Calibri"/>
-          <w:sz w:val="28"/>
-          <w:szCs w:val="28"/>
-        </w:rPr>
-        <w:t>RSD(A)</w:t>
-      </w:r>
-    </w:p>
-    <w:p>
-      <w:pPr>
-        <w:ind w:left="720"/>
-        <w:rPr>
-          <w:sz w:val="28"/>
-          <w:szCs w:val="28"/>
-        </w:rPr>
-      </w:pPr>
-      <w:r>
-        <w:rPr>
-          <w:sz w:val="28"/>
-          <w:szCs w:val="28"/>
-        </w:rPr>
-        <w:t>Description:</w:t>
-      </w:r>
-    </w:p>
-    <w:p>
-      <w:pPr>
-        <w:ind w:left="1440"/>
-      </w:pPr>
-      <w:r>
-        <w:rPr>
-          <w:rFonts w:ascii="Calibri" w:eastAsia="Calibri" w:hAnsi="Calibri" w:cs="Calibri"/>
-          <w:sz w:val="28"/>
-          <w:szCs w:val="28"/>
-        </w:rPr>
-        <w:t xml:space="preserve">This function </w:t>
-      </w:r>
-      <w:proofErr w:type="gramStart"/>
-      <w:r>
-        <w:rPr>
-          <w:rFonts w:ascii="Calibri" w:eastAsia="Calibri" w:hAnsi="Calibri" w:cs="Calibri"/>
-          <w:sz w:val="28"/>
-          <w:szCs w:val="28"/>
-        </w:rPr>
-        <w:t>get</w:t>
-      </w:r>
-      <w:proofErr w:type="gramEnd"/>
-      <w:r>
-        <w:rPr>
-          <w:rFonts w:ascii="Calibri" w:eastAsia="Calibri" w:hAnsi="Calibri" w:cs="Calibri"/>
-          <w:sz w:val="28"/>
-          <w:szCs w:val="28"/>
-        </w:rPr>
-        <w:t xml:space="preserve"> the mean RSD between all the I points for an</w:t>
-      </w:r>
-      <w:r>
-        <w:rPr>
-          <w:rFonts w:ascii="Calibri" w:eastAsia="Calibri" w:hAnsi="Calibri" w:cs="Calibri"/>
-          <w:sz w:val="28"/>
-          <w:szCs w:val="28"/>
-        </w:rPr>
-        <w:t xml:space="preserve"> column</w:t>
-      </w:r>
-      <w:r>
-        <w:rPr>
-          <w:rFonts w:ascii="Calibri" w:eastAsia="Calibri" w:hAnsi="Calibri" w:cs="Calibri"/>
-          <w:sz w:val="28"/>
-          <w:szCs w:val="28"/>
-        </w:rPr>
-        <w:t xml:space="preserve"> array of </w:t>
-      </w:r>
-      <w:r>
-        <w:rPr>
-          <w:rFonts w:ascii="Calibri" w:eastAsia="Calibri" w:hAnsi="Calibri" w:cs="Calibri"/>
-          <w:sz w:val="28"/>
-          <w:szCs w:val="28"/>
-        </w:rPr>
-        <w:t>CV</w:t>
-      </w:r>
-      <w:r>
-        <w:rPr>
-          <w:rFonts w:ascii="Calibri" w:eastAsia="Calibri" w:hAnsi="Calibri" w:cs="Calibri"/>
-          <w:sz w:val="28"/>
-          <w:szCs w:val="28"/>
-        </w:rPr>
-        <w:t xml:space="preserve"> objects.</w:t>
-      </w:r>
-    </w:p>
-    <w:p>
-      <w:pPr>
-        <w:ind w:left="1440"/>
-        <w:rPr>
-          <w:rFonts w:ascii="Calibri" w:eastAsia="Calibri" w:hAnsi="Calibri" w:cs="Calibri"/>
-          <w:sz w:val="28"/>
-          <w:szCs w:val="28"/>
-        </w:rPr>
-      </w:pPr>
-      <w:r>
-        <w:rPr>
-          <w:rFonts w:ascii="Calibri" w:eastAsia="Calibri" w:hAnsi="Calibri" w:cs="Calibri"/>
-          <w:sz w:val="28"/>
-          <w:szCs w:val="28"/>
-        </w:rPr>
-        <w:t xml:space="preserve">If A is a matrix RSD(A) while return the mean RSD for </w:t>
-      </w:r>
-      <w:r>
-        <w:rPr>
-          <w:rFonts w:ascii="Calibri" w:eastAsia="Calibri" w:hAnsi="Calibri" w:cs="Calibri"/>
-          <w:sz w:val="28"/>
-          <w:szCs w:val="28"/>
-        </w:rPr>
-        <w:t>e</w:t>
-      </w:r>
-      <w:r>
-        <w:rPr>
-          <w:rFonts w:ascii="Calibri" w:eastAsia="Calibri" w:hAnsi="Calibri" w:cs="Calibri"/>
-          <w:sz w:val="28"/>
-          <w:szCs w:val="28"/>
-        </w:rPr>
-        <w:t xml:space="preserve">ach </w:t>
-      </w:r>
-      <w:r>
-        <w:rPr>
-          <w:rFonts w:ascii="Calibri" w:eastAsia="Calibri" w:hAnsi="Calibri" w:cs="Calibri"/>
-          <w:sz w:val="28"/>
-          <w:szCs w:val="28"/>
-        </w:rPr>
-        <w:t>column</w:t>
-      </w:r>
-      <w:r>
-        <w:rPr>
-          <w:rFonts w:ascii="Calibri" w:eastAsia="Calibri" w:hAnsi="Calibri" w:cs="Calibri"/>
-          <w:sz w:val="28"/>
-          <w:szCs w:val="28"/>
-        </w:rPr>
-        <w:t xml:space="preserve"> in the matrix</w:t>
-      </w:r>
-    </w:p>
-    <w:p>
-      <w:pPr>
-        <w:ind w:left="720"/>
         <w:rPr>
           <w:sz w:val="28"/>
           <w:szCs w:val="28"/>
@@ -3647,10 +3737,10 @@
         </w:rPr>
         <w:lastRenderedPageBreak/>
         <w:drawing>
-          <wp:inline distT="0" distB="0" distL="0" distR="0" wp14:anchorId="6148C566" wp14:editId="6CEC5038">
-            <wp:extent cx="4335911" cy="3803650"/>
-            <wp:effectExtent l="0" t="0" r="7620" b="6350"/>
-            <wp:docPr id="14" name="תמונה 14"/>
+          <wp:inline distT="0" distB="0" distL="0" distR="0" wp14:anchorId="7DA50B06" wp14:editId="356FDDCC">
+            <wp:extent cx="3333689" cy="3340100"/>
+            <wp:effectExtent l="0" t="0" r="635" b="0"/>
+            <wp:docPr id="13" name="תמונה 13"/>
             <wp:cNvGraphicFramePr>
               <a:graphicFrameLocks xmlns:a="http://schemas.openxmlformats.org/drawingml/2006/main" noChangeAspect="1"/>
             </wp:cNvGraphicFramePr>
@@ -3670,6 +3760,307 @@
                   <pic:spPr>
                     <a:xfrm>
                       <a:off x="0" y="0"/>
+                      <a:ext cx="3348552" cy="3354991"/>
+                    </a:xfrm>
+                    <a:prstGeom prst="rect">
+                      <a:avLst/>
+                    </a:prstGeom>
+                  </pic:spPr>
+                </pic:pic>
+              </a:graphicData>
+            </a:graphic>
+          </wp:inline>
+        </w:drawing>
+      </w:r>
+    </w:p>
+    <w:p>
+      <w:pPr>
+        <w:rPr>
+          <w:b/>
+          <w:bCs/>
+          <w:sz w:val="28"/>
+          <w:szCs w:val="28"/>
+          <w:u w:val="single"/>
+        </w:rPr>
+      </w:pPr>
+      <w:r>
+        <w:rPr>
+          <w:b/>
+          <w:bCs/>
+          <w:sz w:val="28"/>
+          <w:szCs w:val="28"/>
+          <w:u w:val="single"/>
+        </w:rPr>
+        <w:t>Std</w:t>
+      </w:r>
+    </w:p>
+    <w:p>
+      <w:pPr>
+        <w:ind w:left="720" w:firstLine="720"/>
+        <w:rPr>
+          <w:sz w:val="28"/>
+          <w:szCs w:val="28"/>
+        </w:rPr>
+      </w:pPr>
+      <w:r>
+        <w:t>S</w:t>
+      </w:r>
+      <w:r>
+        <w:rPr>
+          <w:sz w:val="28"/>
+          <w:szCs w:val="28"/>
+        </w:rPr>
+        <w:t>ame as mean but with std</w:t>
+      </w:r>
+    </w:p>
+    <w:p>
+      <w:pPr>
+        <w:ind w:left="720" w:firstLine="720"/>
+      </w:pPr>
+    </w:p>
+    <w:p>
+      <w:pPr>
+        <w:ind w:firstLine="720"/>
+        <w:rPr>
+          <w:rFonts w:ascii="Calibri" w:eastAsia="Calibri" w:hAnsi="Calibri" w:cs="Calibri"/>
+          <w:sz w:val="28"/>
+          <w:szCs w:val="28"/>
+        </w:rPr>
+      </w:pPr>
+    </w:p>
+    <w:p>
+      <w:pPr>
+        <w:rPr>
+          <w:b/>
+          <w:bCs/>
+          <w:sz w:val="28"/>
+          <w:szCs w:val="28"/>
+          <w:u w:val="single"/>
+        </w:rPr>
+      </w:pPr>
+      <w:r>
+        <w:rPr>
+          <w:b/>
+          <w:bCs/>
+          <w:sz w:val="28"/>
+          <w:szCs w:val="28"/>
+          <w:u w:val="single"/>
+        </w:rPr>
+        <w:t>RSD</w:t>
+      </w:r>
+    </w:p>
+    <w:p>
+      <w:pPr>
+        <w:ind w:firstLine="720"/>
+      </w:pPr>
+      <w:proofErr w:type="spellStart"/>
+      <w:r>
+        <w:rPr>
+          <w:sz w:val="28"/>
+          <w:szCs w:val="28"/>
+        </w:rPr>
+        <w:t>Syntex</w:t>
+      </w:r>
+      <w:proofErr w:type="spellEnd"/>
+      <w:r>
+        <w:rPr>
+          <w:sz w:val="28"/>
+          <w:szCs w:val="28"/>
+        </w:rPr>
+        <w:t>:</w:t>
+      </w:r>
+    </w:p>
+    <w:p>
+      <w:pPr>
+        <w:ind w:left="720" w:firstLine="720"/>
+      </w:pPr>
+      <w:r>
+        <w:rPr>
+          <w:rFonts w:ascii="Calibri" w:eastAsia="Calibri" w:hAnsi="Calibri" w:cs="Calibri"/>
+          <w:sz w:val="28"/>
+          <w:szCs w:val="28"/>
+        </w:rPr>
+        <w:t>RSD(A)</w:t>
+      </w:r>
+    </w:p>
+    <w:p>
+      <w:pPr>
+        <w:ind w:left="720"/>
+        <w:rPr>
+          <w:sz w:val="28"/>
+          <w:szCs w:val="28"/>
+        </w:rPr>
+      </w:pPr>
+      <w:r>
+        <w:rPr>
+          <w:sz w:val="28"/>
+          <w:szCs w:val="28"/>
+        </w:rPr>
+        <w:t>Description:</w:t>
+      </w:r>
+    </w:p>
+    <w:p>
+      <w:pPr>
+        <w:ind w:left="1440"/>
+      </w:pPr>
+      <w:r>
+        <w:rPr>
+          <w:rFonts w:ascii="Calibri" w:eastAsia="Calibri" w:hAnsi="Calibri" w:cs="Calibri"/>
+          <w:sz w:val="28"/>
+          <w:szCs w:val="28"/>
+        </w:rPr>
+        <w:t xml:space="preserve">This function </w:t>
+      </w:r>
+      <w:proofErr w:type="gramStart"/>
+      <w:r>
+        <w:rPr>
+          <w:rFonts w:ascii="Calibri" w:eastAsia="Calibri" w:hAnsi="Calibri" w:cs="Calibri"/>
+          <w:sz w:val="28"/>
+          <w:szCs w:val="28"/>
+        </w:rPr>
+        <w:t>get</w:t>
+      </w:r>
+      <w:proofErr w:type="gramEnd"/>
+      <w:r>
+        <w:rPr>
+          <w:rFonts w:ascii="Calibri" w:eastAsia="Calibri" w:hAnsi="Calibri" w:cs="Calibri"/>
+          <w:sz w:val="28"/>
+          <w:szCs w:val="28"/>
+        </w:rPr>
+        <w:t xml:space="preserve"> the mean RSD between all the I points for an</w:t>
+      </w:r>
+      <w:r>
+        <w:rPr>
+          <w:rFonts w:ascii="Calibri" w:eastAsia="Calibri" w:hAnsi="Calibri" w:cs="Calibri"/>
+          <w:sz w:val="28"/>
+          <w:szCs w:val="28"/>
+        </w:rPr>
+        <w:t xml:space="preserve"> column</w:t>
+      </w:r>
+      <w:r>
+        <w:rPr>
+          <w:rFonts w:ascii="Calibri" w:eastAsia="Calibri" w:hAnsi="Calibri" w:cs="Calibri"/>
+          <w:sz w:val="28"/>
+          <w:szCs w:val="28"/>
+        </w:rPr>
+        <w:t xml:space="preserve"> array of </w:t>
+      </w:r>
+      <w:r>
+        <w:rPr>
+          <w:rFonts w:ascii="Calibri" w:eastAsia="Calibri" w:hAnsi="Calibri" w:cs="Calibri"/>
+          <w:sz w:val="28"/>
+          <w:szCs w:val="28"/>
+        </w:rPr>
+        <w:t>CV</w:t>
+      </w:r>
+      <w:r>
+        <w:rPr>
+          <w:rFonts w:ascii="Calibri" w:eastAsia="Calibri" w:hAnsi="Calibri" w:cs="Calibri"/>
+          <w:sz w:val="28"/>
+          <w:szCs w:val="28"/>
+        </w:rPr>
+        <w:t xml:space="preserve"> objects.</w:t>
+      </w:r>
+    </w:p>
+    <w:p>
+      <w:pPr>
+        <w:ind w:left="1440"/>
+        <w:rPr>
+          <w:rFonts w:ascii="Calibri" w:eastAsia="Calibri" w:hAnsi="Calibri" w:cs="Calibri"/>
+          <w:sz w:val="28"/>
+          <w:szCs w:val="28"/>
+        </w:rPr>
+      </w:pPr>
+      <w:r>
+        <w:rPr>
+          <w:rFonts w:ascii="Calibri" w:eastAsia="Calibri" w:hAnsi="Calibri" w:cs="Calibri"/>
+          <w:sz w:val="28"/>
+          <w:szCs w:val="28"/>
+        </w:rPr>
+        <w:t xml:space="preserve">If A is a matrix RSD(A) while return the mean RSD for </w:t>
+      </w:r>
+      <w:r>
+        <w:rPr>
+          <w:rFonts w:ascii="Calibri" w:eastAsia="Calibri" w:hAnsi="Calibri" w:cs="Calibri"/>
+          <w:sz w:val="28"/>
+          <w:szCs w:val="28"/>
+        </w:rPr>
+        <w:t>e</w:t>
+      </w:r>
+      <w:r>
+        <w:rPr>
+          <w:rFonts w:ascii="Calibri" w:eastAsia="Calibri" w:hAnsi="Calibri" w:cs="Calibri"/>
+          <w:sz w:val="28"/>
+          <w:szCs w:val="28"/>
+        </w:rPr>
+        <w:t xml:space="preserve">ach </w:t>
+      </w:r>
+      <w:r>
+        <w:rPr>
+          <w:rFonts w:ascii="Calibri" w:eastAsia="Calibri" w:hAnsi="Calibri" w:cs="Calibri"/>
+          <w:sz w:val="28"/>
+          <w:szCs w:val="28"/>
+        </w:rPr>
+        <w:t>column</w:t>
+      </w:r>
+      <w:r>
+        <w:rPr>
+          <w:rFonts w:ascii="Calibri" w:eastAsia="Calibri" w:hAnsi="Calibri" w:cs="Calibri"/>
+          <w:sz w:val="28"/>
+          <w:szCs w:val="28"/>
+        </w:rPr>
+        <w:t xml:space="preserve"> in the matrix</w:t>
+      </w:r>
+    </w:p>
+    <w:p>
+      <w:pPr>
+        <w:ind w:left="720"/>
+        <w:rPr>
+          <w:sz w:val="28"/>
+          <w:szCs w:val="28"/>
+        </w:rPr>
+      </w:pPr>
+      <w:r>
+        <w:rPr>
+          <w:sz w:val="28"/>
+          <w:szCs w:val="28"/>
+        </w:rPr>
+        <w:t>Example:</w:t>
+      </w:r>
+    </w:p>
+    <w:p>
+      <w:pPr>
+        <w:ind w:left="720" w:firstLine="720"/>
+      </w:pPr>
+      <w:r>
+        <w:rPr>
+          <w:noProof/>
+        </w:rPr>
+        <w:lastRenderedPageBreak/>
+        <w:drawing>
+          <wp:inline distT="0" distB="0" distL="0" distR="0" wp14:anchorId="6148C566" wp14:editId="6CEC5038">
+            <wp:extent cx="4335911" cy="3803650"/>
+            <wp:effectExtent l="0" t="0" r="7620" b="6350"/>
+            <wp:docPr id="14" name="תמונה 14"/>
+            <wp:cNvGraphicFramePr>
+              <a:graphicFrameLocks xmlns:a="http://schemas.openxmlformats.org/drawingml/2006/main" noChangeAspect="1"/>
+            </wp:cNvGraphicFramePr>
+            <a:graphic xmlns:a="http://schemas.openxmlformats.org/drawingml/2006/main">
+              <a:graphicData uri="http://schemas.openxmlformats.org/drawingml/2006/picture">
+                <pic:pic xmlns:pic="http://schemas.openxmlformats.org/drawingml/2006/picture">
+                  <pic:nvPicPr>
+                    <pic:cNvPr id="1" name=""/>
+                    <pic:cNvPicPr/>
+                  </pic:nvPicPr>
+                  <pic:blipFill>
+                    <a:blip r:embed="rId16"/>
+                    <a:stretch>
+                      <a:fillRect/>
+                    </a:stretch>
+                  </pic:blipFill>
+                  <pic:spPr>
+                    <a:xfrm>
+                      <a:off x="0" y="0"/>
                       <a:ext cx="4335911" cy="3803650"/>
                     </a:xfrm>
                     <a:prstGeom prst="rect">
@@ -3965,8 +4356,6 @@
           <w:u w:val="single"/>
         </w:rPr>
       </w:pPr>
-      <w:bookmarkStart w:id="0" w:name="_GoBack"/>
-      <w:bookmarkEnd w:id="0"/>
     </w:p>
     <w:sectPr>
       <w:pgSz w:w="12240" w:h="15840"/>
@@ -4768,6 +5157,26 @@
       <w:contextualSpacing/>
     </w:pPr>
   </w:style>
+  <w:style w:type="character" w:customStyle="1" w:styleId="s3">
+    <w:name w:val="s3"/>
+    <w:basedOn w:val="a0"/>
+    <w:rsid w:val="00BA5B12"/>
+  </w:style>
+  <w:style w:type="character" w:customStyle="1" w:styleId="s4">
+    <w:name w:val="s4"/>
+    <w:basedOn w:val="a0"/>
+    <w:rsid w:val="00BA5B12"/>
+  </w:style>
+  <w:style w:type="character" w:customStyle="1" w:styleId="s5">
+    <w:name w:val="s5"/>
+    <w:basedOn w:val="a0"/>
+    <w:rsid w:val="00BA5B12"/>
+  </w:style>
+  <w:style w:type="character" w:customStyle="1" w:styleId="s6">
+    <w:name w:val="s6"/>
+    <w:basedOn w:val="a0"/>
+    <w:rsid w:val="00BA5B12"/>
+  </w:style>
 </w:styles>
 </file>
 

</xml_diff>

<commit_message>
Updated the documintation to include half_cycle_baseline function
</commit_message>
<xml_diff>
--- a/EClab_CV 1.0.docx
+++ b/EClab_CV 1.0.docx
@@ -3597,7 +3597,6 @@
           <w:u w:val="single"/>
         </w:rPr>
       </w:pPr>
-      <w:bookmarkStart w:id="0" w:name="_GoBack"/>
       <w:r>
         <w:rPr>
           <w:b/>
@@ -3608,7 +3607,6 @@
         </w:rPr>
         <w:t>Mean</w:t>
       </w:r>
-      <w:bookmarkEnd w:id="0"/>
     </w:p>
     <w:p>
       <w:pPr>
@@ -4345,6 +4343,614 @@
         </w:rPr>
         <w:t>)</w:t>
       </w:r>
+    </w:p>
+    <w:p>
+      <w:pPr>
+        <w:rPr>
+          <w:b/>
+          <w:bCs/>
+          <w:sz w:val="28"/>
+          <w:szCs w:val="28"/>
+          <w:u w:val="single"/>
+        </w:rPr>
+      </w:pPr>
+      <w:r>
+        <w:rPr>
+          <w:b/>
+          <w:bCs/>
+          <w:sz w:val="28"/>
+          <w:szCs w:val="28"/>
+          <w:u w:val="single"/>
+        </w:rPr>
+        <w:br w:type="page"/>
+      </w:r>
+    </w:p>
+    <w:p>
+      <w:pPr>
+        <w:rPr>
+          <w:b/>
+          <w:bCs/>
+          <w:sz w:val="28"/>
+          <w:szCs w:val="28"/>
+          <w:u w:val="single"/>
+        </w:rPr>
+      </w:pPr>
+      <w:proofErr w:type="spellStart"/>
+      <w:r>
+        <w:rPr>
+          <w:b/>
+          <w:bCs/>
+          <w:sz w:val="28"/>
+          <w:szCs w:val="28"/>
+          <w:u w:val="single"/>
+        </w:rPr>
+        <w:lastRenderedPageBreak/>
+        <w:t>half_cycle_baseline</w:t>
+      </w:r>
+      <w:proofErr w:type="spellEnd"/>
+    </w:p>
+    <w:p>
+      <w:pPr>
+        <w:ind w:firstLine="720"/>
+      </w:pPr>
+      <w:proofErr w:type="spellStart"/>
+      <w:r>
+        <w:rPr>
+          <w:sz w:val="28"/>
+          <w:szCs w:val="28"/>
+        </w:rPr>
+        <w:t>Syntex</w:t>
+      </w:r>
+      <w:proofErr w:type="spellEnd"/>
+      <w:r>
+        <w:rPr>
+          <w:sz w:val="28"/>
+          <w:szCs w:val="28"/>
+        </w:rPr>
+        <w:t>:</w:t>
+      </w:r>
+    </w:p>
+    <w:p>
+      <w:pPr>
+        <w:ind w:left="720" w:firstLine="720"/>
+        <w:rPr>
+          <w:rFonts w:ascii="Calibri" w:eastAsia="Calibri" w:hAnsi="Calibri" w:cs="Calibri"/>
+          <w:sz w:val="28"/>
+          <w:szCs w:val="28"/>
+        </w:rPr>
+      </w:pPr>
+      <w:r>
+        <w:rPr>
+          <w:rFonts w:ascii="Calibri" w:eastAsia="Calibri" w:hAnsi="Calibri" w:cs="Calibri"/>
+          <w:sz w:val="28"/>
+          <w:szCs w:val="28"/>
+        </w:rPr>
+        <w:t>[base, slope,</w:t>
+      </w:r>
+      <w:r>
+        <w:rPr>
+          <w:rFonts w:ascii="Calibri" w:eastAsia="Calibri" w:hAnsi="Calibri" w:cs="Calibri"/>
+          <w:sz w:val="28"/>
+          <w:szCs w:val="28"/>
+        </w:rPr>
+        <w:t xml:space="preserve"> </w:t>
+      </w:r>
+      <w:proofErr w:type="gramStart"/>
+      <w:r>
+        <w:rPr>
+          <w:rFonts w:ascii="Calibri" w:eastAsia="Calibri" w:hAnsi="Calibri" w:cs="Calibri"/>
+          <w:sz w:val="28"/>
+          <w:szCs w:val="28"/>
+        </w:rPr>
+        <w:t>intercept]=</w:t>
+      </w:r>
+      <w:proofErr w:type="spellStart"/>
+      <w:proofErr w:type="gramEnd"/>
+      <w:r>
+        <w:rPr>
+          <w:rFonts w:ascii="Calibri" w:eastAsia="Calibri" w:hAnsi="Calibri" w:cs="Calibri"/>
+          <w:sz w:val="28"/>
+          <w:szCs w:val="28"/>
+        </w:rPr>
+        <w:t>half_cycle_baseline</w:t>
+      </w:r>
+      <w:proofErr w:type="spellEnd"/>
+      <w:r>
+        <w:rPr>
+          <w:rFonts w:ascii="Calibri" w:eastAsia="Calibri" w:hAnsi="Calibri" w:cs="Calibri"/>
+          <w:sz w:val="28"/>
+          <w:szCs w:val="28"/>
+        </w:rPr>
+        <w:t>(</w:t>
+      </w:r>
+      <w:proofErr w:type="spellStart"/>
+      <w:r>
+        <w:rPr>
+          <w:rFonts w:ascii="Calibri" w:eastAsia="Calibri" w:hAnsi="Calibri" w:cs="Calibri"/>
+          <w:sz w:val="28"/>
+          <w:szCs w:val="28"/>
+        </w:rPr>
+        <w:t>single_ox</w:t>
+      </w:r>
+      <w:proofErr w:type="spellEnd"/>
+      <w:r>
+        <w:rPr>
+          <w:rFonts w:ascii="Calibri" w:eastAsia="Calibri" w:hAnsi="Calibri" w:cs="Calibri"/>
+          <w:sz w:val="28"/>
+          <w:szCs w:val="28"/>
+        </w:rPr>
+        <w:t>)</w:t>
+      </w:r>
+    </w:p>
+    <w:p>
+      <w:pPr>
+        <w:ind w:left="720"/>
+        <w:rPr>
+          <w:sz w:val="28"/>
+          <w:szCs w:val="28"/>
+        </w:rPr>
+      </w:pPr>
+      <w:r>
+        <w:rPr>
+          <w:sz w:val="28"/>
+          <w:szCs w:val="28"/>
+        </w:rPr>
+        <w:t>Description:</w:t>
+      </w:r>
+    </w:p>
+    <w:p>
+      <w:pPr>
+        <w:ind w:left="1440"/>
+        <w:rPr>
+          <w:rFonts w:ascii="Calibri" w:eastAsia="Calibri" w:hAnsi="Calibri" w:cs="Calibri"/>
+          <w:sz w:val="28"/>
+          <w:szCs w:val="28"/>
+        </w:rPr>
+      </w:pPr>
+      <w:r>
+        <w:rPr>
+          <w:rFonts w:ascii="Calibri" w:eastAsia="Calibri" w:hAnsi="Calibri" w:cs="Calibri"/>
+          <w:sz w:val="28"/>
+          <w:szCs w:val="28"/>
+        </w:rPr>
+        <w:t xml:space="preserve">This function is used as an auxiliary function. It get an </w:t>
+      </w:r>
+      <w:proofErr w:type="spellStart"/>
+      <w:r>
+        <w:rPr>
+          <w:rFonts w:ascii="Calibri" w:eastAsia="Calibri" w:hAnsi="Calibri" w:cs="Calibri"/>
+          <w:sz w:val="28"/>
+          <w:szCs w:val="28"/>
+        </w:rPr>
+        <w:t>helf</w:t>
+      </w:r>
+      <w:proofErr w:type="spellEnd"/>
+      <w:r>
+        <w:rPr>
+          <w:rFonts w:ascii="Calibri" w:eastAsia="Calibri" w:hAnsi="Calibri" w:cs="Calibri"/>
+          <w:sz w:val="28"/>
+          <w:szCs w:val="28"/>
+        </w:rPr>
+        <w:t xml:space="preserve"> cycle and </w:t>
+      </w:r>
+      <w:proofErr w:type="spellStart"/>
+      <w:r>
+        <w:rPr>
+          <w:rFonts w:ascii="Calibri" w:eastAsia="Calibri" w:hAnsi="Calibri" w:cs="Calibri"/>
+          <w:sz w:val="28"/>
+          <w:szCs w:val="28"/>
+        </w:rPr>
+        <w:t>retuen</w:t>
+      </w:r>
+      <w:proofErr w:type="spellEnd"/>
+      <w:r>
+        <w:rPr>
+          <w:rFonts w:ascii="Calibri" w:eastAsia="Calibri" w:hAnsi="Calibri" w:cs="Calibri"/>
+          <w:sz w:val="28"/>
+          <w:szCs w:val="28"/>
+        </w:rPr>
+        <w:t xml:space="preserve"> the base line I </w:t>
+      </w:r>
+      <w:proofErr w:type="gramStart"/>
+      <w:r>
+        <w:rPr>
+          <w:rFonts w:ascii="Calibri" w:eastAsia="Calibri" w:hAnsi="Calibri" w:cs="Calibri"/>
+          <w:sz w:val="28"/>
+          <w:szCs w:val="28"/>
+        </w:rPr>
+        <w:t>value ,</w:t>
+      </w:r>
+      <w:proofErr w:type="gramEnd"/>
+      <w:r>
+        <w:rPr>
+          <w:rFonts w:ascii="Calibri" w:eastAsia="Calibri" w:hAnsi="Calibri" w:cs="Calibri"/>
+          <w:sz w:val="28"/>
+          <w:szCs w:val="28"/>
+        </w:rPr>
+        <w:t xml:space="preserve"> the slope and the intercept.</w:t>
+      </w:r>
+    </w:p>
+    <w:p>
+      <w:pPr>
+        <w:ind w:left="720"/>
+        <w:rPr>
+          <w:sz w:val="28"/>
+          <w:szCs w:val="28"/>
+        </w:rPr>
+      </w:pPr>
+      <w:r>
+        <w:rPr>
+          <w:sz w:val="28"/>
+          <w:szCs w:val="28"/>
+        </w:rPr>
+        <w:t>Example:</w:t>
+      </w:r>
+    </w:p>
+    <w:p>
+      <w:pPr>
+        <w:spacing w:after="0" w:line="234" w:lineRule="atLeast"/>
+        <w:ind w:left="1440"/>
+        <w:rPr>
+          <w:rFonts w:ascii="Consolas" w:eastAsia="Times New Roman" w:hAnsi="Consolas" w:cs="Times New Roman"/>
+          <w:color w:val="000000"/>
+          <w:sz w:val="19"/>
+          <w:szCs w:val="19"/>
+          <w:lang w:bidi="he-IL"/>
+        </w:rPr>
+      </w:pPr>
+      <w:r>
+        <w:rPr>
+          <w:rFonts w:ascii="Consolas" w:eastAsia="Times New Roman" w:hAnsi="Consolas" w:cs="Times New Roman"/>
+          <w:color w:val="000000"/>
+          <w:sz w:val="19"/>
+          <w:szCs w:val="19"/>
+          <w:lang w:bidi="he-IL"/>
+        </w:rPr>
+        <w:t>CV=EClab_CV(</w:t>
+      </w:r>
+      <w:r>
+        <w:rPr>
+          <w:rFonts w:ascii="Consolas" w:eastAsia="Times New Roman" w:hAnsi="Consolas" w:cs="Times New Roman"/>
+          <w:color w:val="A020F0"/>
+          <w:sz w:val="19"/>
+          <w:szCs w:val="19"/>
+          <w:lang w:bidi="he-IL"/>
+        </w:rPr>
+        <w:t>'1.mpt'</w:t>
+      </w:r>
+      <w:r>
+        <w:rPr>
+          <w:rFonts w:ascii="Consolas" w:eastAsia="Times New Roman" w:hAnsi="Consolas" w:cs="Times New Roman"/>
+          <w:color w:val="000000"/>
+          <w:sz w:val="19"/>
+          <w:szCs w:val="19"/>
+          <w:lang w:bidi="he-IL"/>
+        </w:rPr>
+        <w:t>);</w:t>
+      </w:r>
+    </w:p>
+    <w:p>
+      <w:pPr>
+        <w:spacing w:after="0" w:line="234" w:lineRule="atLeast"/>
+        <w:ind w:left="1440"/>
+        <w:rPr>
+          <w:rFonts w:ascii="Consolas" w:eastAsia="Times New Roman" w:hAnsi="Consolas" w:cs="Times New Roman"/>
+          <w:color w:val="000000"/>
+          <w:sz w:val="19"/>
+          <w:szCs w:val="19"/>
+          <w:lang w:bidi="he-IL"/>
+        </w:rPr>
+      </w:pPr>
+      <w:r>
+        <w:rPr>
+          <w:rFonts w:ascii="Consolas" w:eastAsia="Times New Roman" w:hAnsi="Consolas" w:cs="Times New Roman"/>
+          <w:color w:val="000000"/>
+          <w:sz w:val="19"/>
+          <w:szCs w:val="19"/>
+          <w:lang w:bidi="he-IL"/>
+        </w:rPr>
+        <w:t>red=cycleSp</w:t>
+      </w:r>
+      <w:bookmarkStart w:id="0" w:name="_GoBack"/>
+      <w:bookmarkEnd w:id="0"/>
+      <w:r>
+        <w:rPr>
+          <w:rFonts w:ascii="Consolas" w:eastAsia="Times New Roman" w:hAnsi="Consolas" w:cs="Times New Roman"/>
+          <w:color w:val="000000"/>
+          <w:sz w:val="19"/>
+          <w:szCs w:val="19"/>
+          <w:lang w:bidi="he-IL"/>
+        </w:rPr>
+        <w:t>lit(getRed(CV),3);</w:t>
+      </w:r>
+    </w:p>
+    <w:p>
+      <w:pPr>
+        <w:spacing w:after="0" w:line="234" w:lineRule="atLeast"/>
+        <w:ind w:left="1440"/>
+        <w:rPr>
+          <w:rFonts w:ascii="Consolas" w:eastAsia="Times New Roman" w:hAnsi="Consolas" w:cs="Times New Roman"/>
+          <w:color w:val="000000"/>
+          <w:sz w:val="19"/>
+          <w:szCs w:val="19"/>
+          <w:lang w:bidi="he-IL"/>
+        </w:rPr>
+      </w:pPr>
+      <w:r>
+        <w:rPr>
+          <w:rFonts w:ascii="Consolas" w:eastAsia="Times New Roman" w:hAnsi="Consolas" w:cs="Times New Roman"/>
+          <w:color w:val="000000"/>
+          <w:sz w:val="19"/>
+          <w:szCs w:val="19"/>
+          <w:lang w:bidi="he-IL"/>
+        </w:rPr>
+        <w:t>[base, slope, intercept]=half_cycle_baseline(red);</w:t>
+      </w:r>
+    </w:p>
+    <w:p>
+      <w:pPr>
+        <w:spacing w:after="0" w:line="234" w:lineRule="atLeast"/>
+        <w:ind w:left="1440"/>
+        <w:rPr>
+          <w:rFonts w:ascii="Consolas" w:eastAsia="Times New Roman" w:hAnsi="Consolas" w:cs="Times New Roman"/>
+          <w:color w:val="000000"/>
+          <w:sz w:val="19"/>
+          <w:szCs w:val="19"/>
+          <w:lang w:bidi="he-IL"/>
+        </w:rPr>
+      </w:pPr>
+      <w:r>
+        <w:rPr>
+          <w:rFonts w:ascii="Consolas" w:eastAsia="Times New Roman" w:hAnsi="Consolas" w:cs="Times New Roman"/>
+          <w:color w:val="000000"/>
+          <w:sz w:val="19"/>
+          <w:szCs w:val="19"/>
+          <w:lang w:bidi="he-IL"/>
+        </w:rPr>
+        <w:t>disp([</w:t>
+      </w:r>
+      <w:r>
+        <w:rPr>
+          <w:rFonts w:ascii="Consolas" w:eastAsia="Times New Roman" w:hAnsi="Consolas" w:cs="Times New Roman"/>
+          <w:color w:val="A020F0"/>
+          <w:sz w:val="19"/>
+          <w:szCs w:val="19"/>
+          <w:lang w:bidi="he-IL"/>
+        </w:rPr>
+        <w:t xml:space="preserve">'baseI = ' </w:t>
+      </w:r>
+      <w:r>
+        <w:rPr>
+          <w:rFonts w:ascii="Consolas" w:eastAsia="Times New Roman" w:hAnsi="Consolas" w:cs="Times New Roman"/>
+          <w:color w:val="000000"/>
+          <w:sz w:val="19"/>
+          <w:szCs w:val="19"/>
+          <w:lang w:bidi="he-IL"/>
+        </w:rPr>
+        <w:t xml:space="preserve">num2str(slope) </w:t>
+      </w:r>
+      <w:r>
+        <w:rPr>
+          <w:rFonts w:ascii="Consolas" w:eastAsia="Times New Roman" w:hAnsi="Consolas" w:cs="Times New Roman"/>
+          <w:color w:val="A020F0"/>
+          <w:sz w:val="19"/>
+          <w:szCs w:val="19"/>
+          <w:lang w:bidi="he-IL"/>
+        </w:rPr>
+        <w:t xml:space="preserve">'*E + ' </w:t>
+      </w:r>
+      <w:r>
+        <w:rPr>
+          <w:rFonts w:ascii="Consolas" w:eastAsia="Times New Roman" w:hAnsi="Consolas" w:cs="Times New Roman"/>
+          <w:color w:val="000000"/>
+          <w:sz w:val="19"/>
+          <w:szCs w:val="19"/>
+          <w:lang w:bidi="he-IL"/>
+        </w:rPr>
+        <w:t xml:space="preserve">num2str(intercept)]) </w:t>
+      </w:r>
+    </w:p>
+    <w:p>
+      <w:pPr>
+        <w:shd w:val="clear" w:color="auto" w:fill="FFFFFF"/>
+        <w:spacing w:after="0" w:line="240" w:lineRule="auto"/>
+        <w:ind w:left="1440"/>
+        <w:rPr>
+          <w:rFonts w:ascii="Consolas" w:eastAsia="Times New Roman" w:hAnsi="Consolas" w:cs="Times New Roman"/>
+          <w:color w:val="404040"/>
+          <w:sz w:val="18"/>
+          <w:szCs w:val="18"/>
+          <w:lang w:bidi="he-IL"/>
+        </w:rPr>
+      </w:pPr>
+      <w:r>
+        <w:rPr>
+          <w:rFonts w:ascii="Consolas" w:eastAsia="Times New Roman" w:hAnsi="Consolas" w:cs="Times New Roman"/>
+          <w:color w:val="404040"/>
+          <w:sz w:val="18"/>
+          <w:szCs w:val="18"/>
+          <w:lang w:bidi="he-IL"/>
+        </w:rPr>
+        <w:t>baseI = 9.411e-06*E + 3.2644e-06</w:t>
+      </w:r>
+    </w:p>
+    <w:p>
+      <w:pPr>
+        <w:spacing w:after="0" w:line="234" w:lineRule="atLeast"/>
+        <w:ind w:left="1440"/>
+        <w:rPr>
+          <w:rFonts w:ascii="Consolas" w:eastAsia="Times New Roman" w:hAnsi="Consolas" w:cs="Times New Roman"/>
+          <w:color w:val="000000"/>
+          <w:sz w:val="19"/>
+          <w:szCs w:val="19"/>
+          <w:lang w:bidi="he-IL"/>
+        </w:rPr>
+      </w:pPr>
+      <w:r>
+        <w:rPr>
+          <w:rFonts w:ascii="Consolas" w:eastAsia="Times New Roman" w:hAnsi="Consolas" w:cs="Times New Roman"/>
+          <w:color w:val="000000"/>
+          <w:sz w:val="19"/>
+          <w:szCs w:val="19"/>
+          <w:lang w:bidi="he-IL"/>
+        </w:rPr>
+        <w:t>figure</w:t>
+      </w:r>
+    </w:p>
+    <w:p>
+      <w:pPr>
+        <w:spacing w:after="0" w:line="234" w:lineRule="atLeast"/>
+        <w:ind w:left="1440"/>
+        <w:rPr>
+          <w:rFonts w:ascii="Consolas" w:eastAsia="Times New Roman" w:hAnsi="Consolas" w:cs="Times New Roman"/>
+          <w:color w:val="000000"/>
+          <w:sz w:val="19"/>
+          <w:szCs w:val="19"/>
+          <w:lang w:bidi="he-IL"/>
+        </w:rPr>
+      </w:pPr>
+      <w:r>
+        <w:rPr>
+          <w:rFonts w:ascii="Consolas" w:eastAsia="Times New Roman" w:hAnsi="Consolas" w:cs="Times New Roman"/>
+          <w:color w:val="000000"/>
+          <w:sz w:val="19"/>
+          <w:szCs w:val="19"/>
+          <w:lang w:bidi="he-IL"/>
+        </w:rPr>
+        <w:t>scatter(red,1)</w:t>
+      </w:r>
+    </w:p>
+    <w:p>
+      <w:pPr>
+        <w:spacing w:after="0" w:line="234" w:lineRule="atLeast"/>
+        <w:ind w:left="1440"/>
+        <w:rPr>
+          <w:rFonts w:ascii="Consolas" w:eastAsia="Times New Roman" w:hAnsi="Consolas" w:cs="Times New Roman"/>
+          <w:color w:val="000000"/>
+          <w:sz w:val="19"/>
+          <w:szCs w:val="19"/>
+          <w:lang w:bidi="he-IL"/>
+        </w:rPr>
+      </w:pPr>
+      <w:r>
+        <w:rPr>
+          <w:rFonts w:ascii="Consolas" w:eastAsia="Times New Roman" w:hAnsi="Consolas" w:cs="Times New Roman"/>
+          <w:color w:val="000000"/>
+          <w:sz w:val="19"/>
+          <w:szCs w:val="19"/>
+          <w:lang w:bidi="he-IL"/>
+        </w:rPr>
+        <w:t xml:space="preserve">hold </w:t>
+      </w:r>
+      <w:r>
+        <w:rPr>
+          <w:rFonts w:ascii="Consolas" w:eastAsia="Times New Roman" w:hAnsi="Consolas" w:cs="Times New Roman"/>
+          <w:color w:val="A020F0"/>
+          <w:sz w:val="19"/>
+          <w:szCs w:val="19"/>
+          <w:lang w:bidi="he-IL"/>
+        </w:rPr>
+        <w:t>on</w:t>
+      </w:r>
+    </w:p>
+    <w:p>
+      <w:pPr>
+        <w:spacing w:after="0" w:line="234" w:lineRule="atLeast"/>
+        <w:ind w:left="1440"/>
+        <w:rPr>
+          <w:rFonts w:ascii="Consolas" w:eastAsia="Times New Roman" w:hAnsi="Consolas" w:cs="Times New Roman"/>
+          <w:color w:val="000000"/>
+          <w:sz w:val="19"/>
+          <w:szCs w:val="19"/>
+          <w:lang w:bidi="he-IL"/>
+        </w:rPr>
+      </w:pPr>
+      <w:r>
+        <w:rPr>
+          <w:rFonts w:ascii="Consolas" w:eastAsia="Times New Roman" w:hAnsi="Consolas" w:cs="Times New Roman"/>
+          <w:color w:val="000000"/>
+          <w:sz w:val="19"/>
+          <w:szCs w:val="19"/>
+          <w:lang w:bidi="he-IL"/>
+        </w:rPr>
+        <w:t>plot(red.E,base)</w:t>
+      </w:r>
+    </w:p>
+    <w:p>
+      <w:pPr>
+        <w:shd w:val="clear" w:color="auto" w:fill="FFFFFF"/>
+        <w:spacing w:after="0" w:line="240" w:lineRule="auto"/>
+        <w:rPr>
+          <w:rFonts w:ascii="Consolas" w:eastAsia="Times New Roman" w:hAnsi="Consolas" w:cs="Times New Roman"/>
+          <w:color w:val="404040"/>
+          <w:sz w:val="21"/>
+          <w:szCs w:val="21"/>
+          <w:lang w:bidi="he-IL"/>
+        </w:rPr>
+      </w:pPr>
+      <w:r>
+        <w:rPr>
+          <w:noProof/>
+        </w:rPr>
+        <w:drawing>
+          <wp:inline distT="0" distB="0" distL="0" distR="0" wp14:anchorId="2B093159" wp14:editId="000CAD73">
+            <wp:extent cx="5943600" cy="4460875"/>
+            <wp:effectExtent l="0" t="0" r="0" b="0"/>
+            <wp:docPr id="16" name="תמונה 16" descr="C:\Users\Amir Raicher\AppData\Local\Microsoft\Windows\INetCache\Content.MSO\672A7437.tmp"/>
+            <wp:cNvGraphicFramePr>
+              <a:graphicFrameLocks xmlns:a="http://schemas.openxmlformats.org/drawingml/2006/main" noChangeAspect="1"/>
+            </wp:cNvGraphicFramePr>
+            <a:graphic xmlns:a="http://schemas.openxmlformats.org/drawingml/2006/main">
+              <a:graphicData uri="http://schemas.openxmlformats.org/drawingml/2006/picture">
+                <pic:pic xmlns:pic="http://schemas.openxmlformats.org/drawingml/2006/picture">
+                  <pic:nvPicPr>
+                    <pic:cNvPr id="0" name="Picture 3" descr="C:\Users\Amir Raicher\AppData\Local\Microsoft\Windows\INetCache\Content.MSO\672A7437.tmp"/>
+                    <pic:cNvPicPr>
+                      <a:picLocks noChangeAspect="1" noChangeArrowheads="1"/>
+                    </pic:cNvPicPr>
+                  </pic:nvPicPr>
+                  <pic:blipFill>
+                    <a:blip r:embed="rId17">
+                      <a:extLst>
+                        <a:ext uri="{28A0092B-C50C-407E-A947-70E740481C1C}">
+                          <a14:useLocalDpi xmlns:a14="http://schemas.microsoft.com/office/drawing/2010/main" val="0"/>
+                        </a:ext>
+                      </a:extLst>
+                    </a:blip>
+                    <a:srcRect/>
+                    <a:stretch>
+                      <a:fillRect/>
+                    </a:stretch>
+                  </pic:blipFill>
+                  <pic:spPr bwMode="auto">
+                    <a:xfrm>
+                      <a:off x="0" y="0"/>
+                      <a:ext cx="5943600" cy="4460875"/>
+                    </a:xfrm>
+                    <a:prstGeom prst="rect">
+                      <a:avLst/>
+                    </a:prstGeom>
+                    <a:noFill/>
+                    <a:ln>
+                      <a:noFill/>
+                    </a:ln>
+                  </pic:spPr>
+                </pic:pic>
+              </a:graphicData>
+            </a:graphic>
+          </wp:inline>
+        </w:drawing>
+      </w:r>
+    </w:p>
+    <w:p>
+      <w:pPr>
+        <w:ind w:left="720" w:firstLine="720"/>
+      </w:pPr>
+    </w:p>
+    <w:p>
+      <w:pPr>
+        <w:ind w:left="720" w:firstLine="720"/>
+      </w:pPr>
     </w:p>
     <w:p>
       <w:pPr>
@@ -5177,6 +5783,11 @@
     <w:basedOn w:val="a0"/>
     <w:rsid w:val="00BA5B12"/>
   </w:style>
+  <w:style w:type="character" w:customStyle="1" w:styleId="s7">
+    <w:name w:val="s7"/>
+    <w:basedOn w:val="a0"/>
+    <w:rsid w:val="00175C2D"/>
+  </w:style>
 </w:styles>
 </file>
 

</xml_diff>

<commit_message>
adding Baseline_Est function documentation
</commit_message>
<xml_diff>
--- a/EClab_CV 1.0.docx
+++ b/EClab_CV 1.0.docx
@@ -4649,19 +4649,7 @@
           <w:szCs w:val="19"/>
           <w:lang w:bidi="he-IL"/>
         </w:rPr>
-        <w:t>red=cycleSp</w:t>
-      </w:r>
-      <w:bookmarkStart w:id="0" w:name="_GoBack"/>
-      <w:bookmarkEnd w:id="0"/>
-      <w:r>
-        <w:rPr>
-          <w:rFonts w:ascii="Consolas" w:eastAsia="Times New Roman" w:hAnsi="Consolas" w:cs="Times New Roman"/>
-          <w:color w:val="000000"/>
-          <w:sz w:val="19"/>
-          <w:szCs w:val="19"/>
-          <w:lang w:bidi="he-IL"/>
-        </w:rPr>
-        <w:t>lit(getRed(CV),3);</w:t>
+        <w:t>red=cycleSplit(getRed(CV),3);</w:t>
       </w:r>
     </w:p>
     <w:p>
@@ -4946,6 +4934,629 @@
       <w:pPr>
         <w:ind w:left="720" w:firstLine="720"/>
       </w:pPr>
+    </w:p>
+    <w:p>
+      <w:pPr>
+        <w:rPr>
+          <w:b/>
+          <w:bCs/>
+          <w:sz w:val="28"/>
+          <w:szCs w:val="28"/>
+          <w:u w:val="single"/>
+        </w:rPr>
+      </w:pPr>
+      <w:proofErr w:type="spellStart"/>
+      <w:r>
+        <w:rPr>
+          <w:b/>
+          <w:bCs/>
+          <w:sz w:val="28"/>
+          <w:szCs w:val="28"/>
+          <w:u w:val="single"/>
+        </w:rPr>
+        <w:lastRenderedPageBreak/>
+        <w:t>Baseline_Est</w:t>
+      </w:r>
+      <w:proofErr w:type="spellEnd"/>
+    </w:p>
+    <w:p>
+      <w:pPr>
+        <w:ind w:firstLine="720"/>
+      </w:pPr>
+      <w:proofErr w:type="spellStart"/>
+      <w:r>
+        <w:rPr>
+          <w:sz w:val="28"/>
+          <w:szCs w:val="28"/>
+        </w:rPr>
+        <w:t>Syntex</w:t>
+      </w:r>
+      <w:proofErr w:type="spellEnd"/>
+      <w:r>
+        <w:rPr>
+          <w:sz w:val="28"/>
+          <w:szCs w:val="28"/>
+        </w:rPr>
+        <w:t>:</w:t>
+      </w:r>
+    </w:p>
+    <w:p>
+      <w:pPr>
+        <w:ind w:left="720" w:firstLine="720"/>
+        <w:rPr>
+          <w:rFonts w:ascii="Calibri" w:eastAsia="Calibri" w:hAnsi="Calibri" w:cs="Calibri"/>
+          <w:sz w:val="28"/>
+          <w:szCs w:val="28"/>
+        </w:rPr>
+      </w:pPr>
+      <w:r>
+        <w:rPr>
+          <w:rFonts w:ascii="Calibri" w:eastAsia="Calibri" w:hAnsi="Calibri" w:cs="Calibri"/>
+          <w:sz w:val="28"/>
+          <w:szCs w:val="28"/>
+        </w:rPr>
+        <w:t>[</w:t>
+      </w:r>
+      <w:proofErr w:type="spellStart"/>
+      <w:r>
+        <w:rPr>
+          <w:rFonts w:ascii="Calibri" w:eastAsia="Calibri" w:hAnsi="Calibri" w:cs="Calibri"/>
+          <w:sz w:val="28"/>
+          <w:szCs w:val="28"/>
+        </w:rPr>
+        <w:t>baseMat</w:t>
+      </w:r>
+      <w:proofErr w:type="spellEnd"/>
+      <w:r>
+        <w:rPr>
+          <w:rFonts w:ascii="Calibri" w:eastAsia="Calibri" w:hAnsi="Calibri" w:cs="Calibri"/>
+          <w:sz w:val="28"/>
+          <w:szCs w:val="28"/>
+        </w:rPr>
+        <w:t>]=</w:t>
+      </w:r>
+      <w:proofErr w:type="spellStart"/>
+      <w:r>
+        <w:rPr>
+          <w:rFonts w:ascii="Calibri" w:eastAsia="Calibri" w:hAnsi="Calibri" w:cs="Calibri"/>
+          <w:sz w:val="28"/>
+          <w:szCs w:val="28"/>
+        </w:rPr>
+        <w:t>Baseline_Est</w:t>
+      </w:r>
+      <w:proofErr w:type="spellEnd"/>
+      <w:r>
+        <w:rPr>
+          <w:rFonts w:ascii="Calibri" w:eastAsia="Calibri" w:hAnsi="Calibri" w:cs="Calibri"/>
+          <w:sz w:val="28"/>
+          <w:szCs w:val="28"/>
+        </w:rPr>
+        <w:t>(obj)</w:t>
+      </w:r>
+    </w:p>
+    <w:p>
+      <w:pPr>
+        <w:ind w:left="720" w:firstLine="720"/>
+        <w:rPr>
+          <w:rFonts w:ascii="Calibri" w:eastAsia="Calibri" w:hAnsi="Calibri" w:cs="Calibri"/>
+          <w:sz w:val="28"/>
+          <w:szCs w:val="28"/>
+        </w:rPr>
+      </w:pPr>
+      <w:r>
+        <w:rPr>
+          <w:rFonts w:ascii="Calibri" w:eastAsia="Calibri" w:hAnsi="Calibri" w:cs="Calibri"/>
+          <w:sz w:val="28"/>
+          <w:szCs w:val="28"/>
+        </w:rPr>
+        <w:t>[</w:t>
+      </w:r>
+      <w:proofErr w:type="spellStart"/>
+      <w:proofErr w:type="gramStart"/>
+      <w:r>
+        <w:rPr>
+          <w:rFonts w:ascii="Calibri" w:eastAsia="Calibri" w:hAnsi="Calibri" w:cs="Calibri"/>
+          <w:sz w:val="28"/>
+          <w:szCs w:val="28"/>
+        </w:rPr>
+        <w:t>baseMat,noBase</w:t>
+      </w:r>
+      <w:proofErr w:type="spellEnd"/>
+      <w:proofErr w:type="gramEnd"/>
+      <w:r>
+        <w:rPr>
+          <w:rFonts w:ascii="Calibri" w:eastAsia="Calibri" w:hAnsi="Calibri" w:cs="Calibri"/>
+          <w:sz w:val="28"/>
+          <w:szCs w:val="28"/>
+        </w:rPr>
+        <w:t>]=</w:t>
+      </w:r>
+      <w:r>
+        <w:rPr>
+          <w:rFonts w:ascii="Calibri" w:eastAsia="Calibri" w:hAnsi="Calibri" w:cs="Calibri"/>
+          <w:sz w:val="28"/>
+          <w:szCs w:val="28"/>
+        </w:rPr>
+        <w:t xml:space="preserve"> </w:t>
+      </w:r>
+      <w:proofErr w:type="spellStart"/>
+      <w:r>
+        <w:rPr>
+          <w:rFonts w:ascii="Calibri" w:eastAsia="Calibri" w:hAnsi="Calibri" w:cs="Calibri"/>
+          <w:sz w:val="28"/>
+          <w:szCs w:val="28"/>
+        </w:rPr>
+        <w:t>Baseline_Est</w:t>
+      </w:r>
+      <w:proofErr w:type="spellEnd"/>
+      <w:r>
+        <w:rPr>
+          <w:rFonts w:ascii="Calibri" w:eastAsia="Calibri" w:hAnsi="Calibri" w:cs="Calibri"/>
+          <w:sz w:val="28"/>
+          <w:szCs w:val="28"/>
+        </w:rPr>
+        <w:t>(obj)</w:t>
+      </w:r>
+    </w:p>
+    <w:p>
+      <w:pPr>
+        <w:ind w:left="720" w:firstLine="720"/>
+        <w:rPr>
+          <w:rFonts w:ascii="Calibri" w:eastAsia="Calibri" w:hAnsi="Calibri" w:cs="Calibri"/>
+          <w:sz w:val="28"/>
+          <w:szCs w:val="28"/>
+        </w:rPr>
+      </w:pPr>
+      <w:r>
+        <w:rPr>
+          <w:rFonts w:ascii="Calibri" w:eastAsia="Calibri" w:hAnsi="Calibri" w:cs="Calibri"/>
+          <w:sz w:val="28"/>
+          <w:szCs w:val="28"/>
+        </w:rPr>
+        <w:t>[</w:t>
+      </w:r>
+      <w:proofErr w:type="spellStart"/>
+      <w:proofErr w:type="gramStart"/>
+      <w:r>
+        <w:rPr>
+          <w:rFonts w:ascii="Calibri" w:eastAsia="Calibri" w:hAnsi="Calibri" w:cs="Calibri"/>
+          <w:sz w:val="28"/>
+          <w:szCs w:val="28"/>
+        </w:rPr>
+        <w:t>baseMat,noBase</w:t>
+      </w:r>
+      <w:proofErr w:type="gramEnd"/>
+      <w:r>
+        <w:rPr>
+          <w:rFonts w:ascii="Calibri" w:eastAsia="Calibri" w:hAnsi="Calibri" w:cs="Calibri"/>
+          <w:sz w:val="28"/>
+          <w:szCs w:val="28"/>
+        </w:rPr>
+        <w:t>,Base</w:t>
+      </w:r>
+      <w:proofErr w:type="spellEnd"/>
+      <w:r>
+        <w:rPr>
+          <w:rFonts w:ascii="Calibri" w:eastAsia="Calibri" w:hAnsi="Calibri" w:cs="Calibri"/>
+          <w:sz w:val="28"/>
+          <w:szCs w:val="28"/>
+        </w:rPr>
+        <w:t>]=</w:t>
+      </w:r>
+      <w:r>
+        <w:rPr>
+          <w:rFonts w:ascii="Calibri" w:eastAsia="Calibri" w:hAnsi="Calibri" w:cs="Calibri"/>
+          <w:sz w:val="28"/>
+          <w:szCs w:val="28"/>
+        </w:rPr>
+        <w:t xml:space="preserve"> </w:t>
+      </w:r>
+      <w:proofErr w:type="spellStart"/>
+      <w:r>
+        <w:rPr>
+          <w:rFonts w:ascii="Calibri" w:eastAsia="Calibri" w:hAnsi="Calibri" w:cs="Calibri"/>
+          <w:sz w:val="28"/>
+          <w:szCs w:val="28"/>
+        </w:rPr>
+        <w:t>Baseline_Est</w:t>
+      </w:r>
+      <w:proofErr w:type="spellEnd"/>
+      <w:r>
+        <w:rPr>
+          <w:rFonts w:ascii="Calibri" w:eastAsia="Calibri" w:hAnsi="Calibri" w:cs="Calibri"/>
+          <w:sz w:val="28"/>
+          <w:szCs w:val="28"/>
+        </w:rPr>
+        <w:t>(obj)</w:t>
+      </w:r>
+    </w:p>
+    <w:p>
+      <w:pPr>
+        <w:ind w:left="720" w:firstLine="720"/>
+        <w:rPr>
+          <w:rFonts w:ascii="Calibri" w:eastAsia="Calibri" w:hAnsi="Calibri" w:cs="Calibri"/>
+          <w:sz w:val="28"/>
+          <w:szCs w:val="28"/>
+        </w:rPr>
+      </w:pPr>
+    </w:p>
+    <w:p>
+      <w:pPr>
+        <w:ind w:firstLine="720"/>
+        <w:rPr>
+          <w:sz w:val="28"/>
+          <w:szCs w:val="28"/>
+        </w:rPr>
+      </w:pPr>
+      <w:r>
+        <w:rPr>
+          <w:sz w:val="28"/>
+          <w:szCs w:val="28"/>
+        </w:rPr>
+        <w:t>Description:</w:t>
+      </w:r>
+    </w:p>
+    <w:p>
+      <w:pPr>
+        <w:ind w:left="1440"/>
+        <w:rPr>
+          <w:rFonts w:ascii="Calibri" w:eastAsia="Calibri" w:hAnsi="Calibri" w:cs="Calibri"/>
+          <w:sz w:val="28"/>
+          <w:szCs w:val="28"/>
+        </w:rPr>
+      </w:pPr>
+      <w:r>
+        <w:rPr>
+          <w:rFonts w:ascii="Calibri" w:eastAsia="Calibri" w:hAnsi="Calibri" w:cs="Calibri"/>
+          <w:sz w:val="28"/>
+          <w:szCs w:val="28"/>
+        </w:rPr>
+        <w:t>This function estimates the base line of CV object.</w:t>
+      </w:r>
+    </w:p>
+    <w:p>
+      <w:pPr>
+        <w:ind w:left="1440"/>
+        <w:rPr>
+          <w:rFonts w:ascii="Calibri" w:eastAsia="Calibri" w:hAnsi="Calibri" w:cs="Calibri"/>
+          <w:sz w:val="28"/>
+          <w:szCs w:val="28"/>
+        </w:rPr>
+      </w:pPr>
+      <w:r>
+        <w:rPr>
+          <w:rFonts w:ascii="Calibri" w:eastAsia="Calibri" w:hAnsi="Calibri" w:cs="Calibri"/>
+          <w:sz w:val="28"/>
+          <w:szCs w:val="28"/>
+        </w:rPr>
+        <w:t xml:space="preserve">The function </w:t>
+      </w:r>
+      <w:proofErr w:type="gramStart"/>
+      <w:r>
+        <w:rPr>
+          <w:rFonts w:ascii="Calibri" w:eastAsia="Calibri" w:hAnsi="Calibri" w:cs="Calibri"/>
+          <w:sz w:val="28"/>
+          <w:szCs w:val="28"/>
+        </w:rPr>
+        <w:t>estimate</w:t>
+      </w:r>
+      <w:proofErr w:type="gramEnd"/>
+      <w:r>
+        <w:rPr>
+          <w:rFonts w:ascii="Calibri" w:eastAsia="Calibri" w:hAnsi="Calibri" w:cs="Calibri"/>
+          <w:sz w:val="28"/>
+          <w:szCs w:val="28"/>
+        </w:rPr>
+        <w:t xml:space="preserve"> the baseline for each half cycle separately.</w:t>
+      </w:r>
+    </w:p>
+    <w:p>
+      <w:pPr>
+        <w:ind w:left="1440"/>
+        <w:rPr>
+          <w:rFonts w:ascii="Calibri" w:eastAsia="Calibri" w:hAnsi="Calibri" w:cs="Calibri"/>
+          <w:sz w:val="28"/>
+          <w:szCs w:val="28"/>
+        </w:rPr>
+      </w:pPr>
+      <w:r>
+        <w:rPr>
+          <w:rFonts w:ascii="Calibri" w:eastAsia="Calibri" w:hAnsi="Calibri" w:cs="Calibri"/>
+          <w:sz w:val="28"/>
+          <w:szCs w:val="28"/>
+        </w:rPr>
+        <w:t>[</w:t>
+      </w:r>
+      <w:proofErr w:type="spellStart"/>
+      <w:r>
+        <w:rPr>
+          <w:rFonts w:ascii="Calibri" w:eastAsia="Calibri" w:hAnsi="Calibri" w:cs="Calibri"/>
+          <w:sz w:val="28"/>
+          <w:szCs w:val="28"/>
+        </w:rPr>
+        <w:t>baseMat</w:t>
+      </w:r>
+      <w:proofErr w:type="spellEnd"/>
+      <w:r>
+        <w:rPr>
+          <w:rFonts w:ascii="Calibri" w:eastAsia="Calibri" w:hAnsi="Calibri" w:cs="Calibri"/>
+          <w:sz w:val="28"/>
+          <w:szCs w:val="28"/>
+        </w:rPr>
+        <w:t>]=</w:t>
+      </w:r>
+      <w:proofErr w:type="spellStart"/>
+      <w:r>
+        <w:rPr>
+          <w:rFonts w:ascii="Calibri" w:eastAsia="Calibri" w:hAnsi="Calibri" w:cs="Calibri"/>
+          <w:sz w:val="28"/>
+          <w:szCs w:val="28"/>
+        </w:rPr>
+        <w:t>Baseline_Est</w:t>
+      </w:r>
+      <w:proofErr w:type="spellEnd"/>
+      <w:r>
+        <w:rPr>
+          <w:rFonts w:ascii="Calibri" w:eastAsia="Calibri" w:hAnsi="Calibri" w:cs="Calibri"/>
+          <w:sz w:val="28"/>
+          <w:szCs w:val="28"/>
+        </w:rPr>
+        <w:t>(obj</w:t>
+      </w:r>
+      <w:r>
+        <w:rPr>
+          <w:rFonts w:ascii="Calibri" w:eastAsia="Calibri" w:hAnsi="Calibri" w:cs="Calibri"/>
+          <w:sz w:val="28"/>
+          <w:szCs w:val="28"/>
+        </w:rPr>
+        <w:t xml:space="preserve">) will return CV obj mat in the following shape: </w:t>
+      </w:r>
+    </w:p>
+    <w:p>
+      <w:pPr>
+        <w:ind w:left="1440"/>
+        <w:rPr>
+          <w:rFonts w:ascii="Calibri" w:eastAsia="Calibri" w:hAnsi="Calibri" w:cs="Calibri"/>
+          <w:sz w:val="28"/>
+          <w:szCs w:val="28"/>
+        </w:rPr>
+      </w:pPr>
+      <w:r>
+        <w:rPr>
+          <w:rFonts w:ascii="Calibri" w:eastAsia="Calibri" w:hAnsi="Calibri" w:cs="Calibri"/>
+          <w:sz w:val="28"/>
+          <w:szCs w:val="28"/>
+        </w:rPr>
+        <w:tab/>
+        <w:t>|cycle 1| |baseline cycle1 ox | baseline cycle1 Red|</w:t>
+      </w:r>
+    </w:p>
+    <w:p>
+      <w:pPr>
+        <w:ind w:left="1440"/>
+        <w:rPr>
+          <w:rFonts w:ascii="Calibri" w:eastAsia="Calibri" w:hAnsi="Calibri" w:cs="Calibri"/>
+          <w:sz w:val="28"/>
+          <w:szCs w:val="28"/>
+        </w:rPr>
+      </w:pPr>
+      <w:r>
+        <w:rPr>
+          <w:rFonts w:ascii="Calibri" w:eastAsia="Calibri" w:hAnsi="Calibri" w:cs="Calibri"/>
+          <w:sz w:val="28"/>
+          <w:szCs w:val="28"/>
+        </w:rPr>
+        <w:tab/>
+        <w:t>|cycle 2| |baseline cycle2 ox | baseline cycle 2 red|</w:t>
+      </w:r>
+    </w:p>
+    <w:p>
+      <w:pPr>
+        <w:ind w:left="1440"/>
+        <w:rPr>
+          <w:rFonts w:ascii="Calibri" w:eastAsia="Calibri" w:hAnsi="Calibri" w:cs="Calibri"/>
+          <w:sz w:val="28"/>
+          <w:szCs w:val="28"/>
+        </w:rPr>
+      </w:pPr>
+      <w:proofErr w:type="spellStart"/>
+      <w:r>
+        <w:rPr>
+          <w:rFonts w:ascii="Calibri" w:eastAsia="Calibri" w:hAnsi="Calibri" w:cs="Calibri"/>
+          <w:sz w:val="28"/>
+          <w:szCs w:val="28"/>
+        </w:rPr>
+        <w:t>etc</w:t>
+      </w:r>
+      <w:proofErr w:type="spellEnd"/>
+      <w:r>
+        <w:rPr>
+          <w:rFonts w:ascii="Calibri" w:eastAsia="Calibri" w:hAnsi="Calibri" w:cs="Calibri"/>
+          <w:sz w:val="28"/>
+          <w:szCs w:val="28"/>
+        </w:rPr>
+        <w:t xml:space="preserve">… </w:t>
+      </w:r>
+    </w:p>
+    <w:p>
+      <w:pPr>
+        <w:ind w:left="1440"/>
+        <w:rPr>
+          <w:rFonts w:ascii="Calibri" w:eastAsia="Calibri" w:hAnsi="Calibri" w:cs="Calibri"/>
+          <w:sz w:val="28"/>
+          <w:szCs w:val="28"/>
+        </w:rPr>
+      </w:pPr>
+      <w:r>
+        <w:rPr>
+          <w:rFonts w:ascii="Calibri" w:eastAsia="Calibri" w:hAnsi="Calibri" w:cs="Calibri"/>
+          <w:sz w:val="28"/>
+          <w:szCs w:val="28"/>
+        </w:rPr>
+        <w:t>[</w:t>
+      </w:r>
+      <w:proofErr w:type="spellStart"/>
+      <w:proofErr w:type="gramStart"/>
+      <w:r>
+        <w:rPr>
+          <w:rFonts w:ascii="Calibri" w:eastAsia="Calibri" w:hAnsi="Calibri" w:cs="Calibri"/>
+          <w:sz w:val="28"/>
+          <w:szCs w:val="28"/>
+        </w:rPr>
+        <w:t>baseMat,noBase</w:t>
+      </w:r>
+      <w:proofErr w:type="spellEnd"/>
+      <w:proofErr w:type="gramEnd"/>
+      <w:r>
+        <w:rPr>
+          <w:rFonts w:ascii="Calibri" w:eastAsia="Calibri" w:hAnsi="Calibri" w:cs="Calibri"/>
+          <w:sz w:val="28"/>
+          <w:szCs w:val="28"/>
+        </w:rPr>
+        <w:t>]=</w:t>
+      </w:r>
+      <w:r>
+        <w:rPr>
+          <w:rFonts w:ascii="Calibri" w:eastAsia="Calibri" w:hAnsi="Calibri" w:cs="Calibri"/>
+          <w:sz w:val="28"/>
+          <w:szCs w:val="28"/>
+        </w:rPr>
+        <w:t xml:space="preserve"> </w:t>
+      </w:r>
+      <w:proofErr w:type="spellStart"/>
+      <w:r>
+        <w:rPr>
+          <w:rFonts w:ascii="Calibri" w:eastAsia="Calibri" w:hAnsi="Calibri" w:cs="Calibri"/>
+          <w:sz w:val="28"/>
+          <w:szCs w:val="28"/>
+        </w:rPr>
+        <w:t>Baseline_Est</w:t>
+      </w:r>
+      <w:proofErr w:type="spellEnd"/>
+      <w:r>
+        <w:rPr>
+          <w:rFonts w:ascii="Calibri" w:eastAsia="Calibri" w:hAnsi="Calibri" w:cs="Calibri"/>
+          <w:sz w:val="28"/>
+          <w:szCs w:val="28"/>
+        </w:rPr>
+        <w:t>(obj)</w:t>
+      </w:r>
+      <w:r>
+        <w:rPr>
+          <w:rFonts w:ascii="Calibri" w:eastAsia="Calibri" w:hAnsi="Calibri" w:cs="Calibri"/>
+          <w:sz w:val="28"/>
+          <w:szCs w:val="28"/>
+        </w:rPr>
+        <w:t xml:space="preserve"> will return in addition  CV array with the CV object subtracted by his baseline </w:t>
+      </w:r>
+    </w:p>
+    <w:p>
+      <w:pPr>
+        <w:ind w:left="1440" w:firstLine="60"/>
+        <w:rPr>
+          <w:rFonts w:ascii="Calibri" w:eastAsia="Calibri" w:hAnsi="Calibri" w:cs="Calibri"/>
+          <w:sz w:val="28"/>
+          <w:szCs w:val="28"/>
+        </w:rPr>
+      </w:pPr>
+      <w:r>
+        <w:rPr>
+          <w:rFonts w:ascii="Calibri" w:eastAsia="Calibri" w:hAnsi="Calibri" w:cs="Calibri"/>
+          <w:sz w:val="28"/>
+          <w:szCs w:val="28"/>
+        </w:rPr>
+        <w:t>[</w:t>
+      </w:r>
+      <w:proofErr w:type="spellStart"/>
+      <w:proofErr w:type="gramStart"/>
+      <w:r>
+        <w:rPr>
+          <w:rFonts w:ascii="Calibri" w:eastAsia="Calibri" w:hAnsi="Calibri" w:cs="Calibri"/>
+          <w:sz w:val="28"/>
+          <w:szCs w:val="28"/>
+        </w:rPr>
+        <w:t>baseMat,noBase</w:t>
+      </w:r>
+      <w:proofErr w:type="gramEnd"/>
+      <w:r>
+        <w:rPr>
+          <w:rFonts w:ascii="Calibri" w:eastAsia="Calibri" w:hAnsi="Calibri" w:cs="Calibri"/>
+          <w:sz w:val="28"/>
+          <w:szCs w:val="28"/>
+        </w:rPr>
+        <w:t>,Base</w:t>
+      </w:r>
+      <w:proofErr w:type="spellEnd"/>
+      <w:r>
+        <w:rPr>
+          <w:rFonts w:ascii="Calibri" w:eastAsia="Calibri" w:hAnsi="Calibri" w:cs="Calibri"/>
+          <w:sz w:val="28"/>
+          <w:szCs w:val="28"/>
+        </w:rPr>
+        <w:t>]=</w:t>
+      </w:r>
+      <w:r>
+        <w:rPr>
+          <w:rFonts w:ascii="Calibri" w:eastAsia="Calibri" w:hAnsi="Calibri" w:cs="Calibri"/>
+          <w:sz w:val="28"/>
+          <w:szCs w:val="28"/>
+        </w:rPr>
+        <w:t xml:space="preserve"> </w:t>
+      </w:r>
+      <w:proofErr w:type="spellStart"/>
+      <w:r>
+        <w:rPr>
+          <w:rFonts w:ascii="Calibri" w:eastAsia="Calibri" w:hAnsi="Calibri" w:cs="Calibri"/>
+          <w:sz w:val="28"/>
+          <w:szCs w:val="28"/>
+        </w:rPr>
+        <w:t>Baseline_Est</w:t>
+      </w:r>
+      <w:proofErr w:type="spellEnd"/>
+      <w:r>
+        <w:rPr>
+          <w:rFonts w:ascii="Calibri" w:eastAsia="Calibri" w:hAnsi="Calibri" w:cs="Calibri"/>
+          <w:sz w:val="28"/>
+          <w:szCs w:val="28"/>
+        </w:rPr>
+        <w:t>(obj)</w:t>
+      </w:r>
+      <w:r>
+        <w:rPr>
+          <w:rFonts w:ascii="Calibri" w:eastAsia="Calibri" w:hAnsi="Calibri" w:cs="Calibri"/>
+          <w:sz w:val="28"/>
+          <w:szCs w:val="28"/>
+        </w:rPr>
+        <w:t xml:space="preserve"> will return in addition the baseline of the oxidation and reduction combined</w:t>
+      </w:r>
+    </w:p>
+    <w:p>
+      <w:pPr>
+        <w:ind w:left="1440"/>
+        <w:rPr>
+          <w:rFonts w:ascii="Calibri" w:eastAsia="Calibri" w:hAnsi="Calibri" w:cs="Calibri"/>
+          <w:sz w:val="28"/>
+          <w:szCs w:val="28"/>
+        </w:rPr>
+      </w:pPr>
+      <w:bookmarkStart w:id="0" w:name="_GoBack"/>
+      <w:bookmarkEnd w:id="0"/>
+    </w:p>
+    <w:p>
+      <w:pPr>
+        <w:ind w:left="720"/>
+        <w:rPr>
+          <w:sz w:val="28"/>
+          <w:szCs w:val="28"/>
+        </w:rPr>
+      </w:pPr>
+      <w:r>
+        <w:rPr>
+          <w:sz w:val="28"/>
+          <w:szCs w:val="28"/>
+        </w:rPr>
+        <w:t>Example:</w:t>
+      </w:r>
     </w:p>
     <w:p>
       <w:pPr>

</xml_diff>